<commit_message>
feat:Hacer Ampliación 2 Ejercicio 2 Jordan
</commit_message>
<xml_diff>
--- a/Blockchain - Ampliaciones.docx
+++ b/Blockchain - Ampliaciones.docx
@@ -603,7 +603,7 @@
         </w:rPr>
         <w:fldChar w:fldCharType="separate"/>
       </w:r>
-      <w:hyperlink w:anchor="_Toc401519998" w:history="1">
+      <w:hyperlink w:anchor="_Toc185444971" w:history="1">
         <w:r>
           <w:rPr>
             <w:rStyle w:val="Hipervnculo"/>
@@ -629,7 +629,7 @@
             <w:rStyle w:val="Hipervnculo"/>
             <w:noProof/>
           </w:rPr>
-          <w:t>Objetivo</w:t>
+          <w:t>Ejercicio 1</w:t>
         </w:r>
         <w:r>
           <w:rPr>
@@ -650,7 +650,7 @@
             <w:noProof/>
             <w:webHidden/>
           </w:rPr>
-          <w:instrText xml:space="preserve"> PAGEREF _Toc401519998 \h </w:instrText>
+          <w:instrText xml:space="preserve"> PAGEREF _Toc185444971 \h </w:instrText>
         </w:r>
         <w:r>
           <w:rPr>
@@ -695,7 +695,7 @@
           <w:lang w:eastAsia="es-ES"/>
         </w:rPr>
       </w:pPr>
-      <w:hyperlink w:anchor="_Toc401519999" w:history="1">
+      <w:hyperlink w:anchor="_Toc185444972" w:history="1">
         <w:r>
           <w:rPr>
             <w:rStyle w:val="Hipervnculo"/>
@@ -721,7 +721,7 @@
             <w:rStyle w:val="Hipervnculo"/>
             <w:noProof/>
           </w:rPr>
-          <w:t>Alcance y solución propuesta</w:t>
+          <w:t>Ejercicio 2</w:t>
         </w:r>
         <w:r>
           <w:rPr>
@@ -742,7 +742,7 @@
             <w:noProof/>
             <w:webHidden/>
           </w:rPr>
-          <w:instrText xml:space="preserve"> PAGEREF _Toc401519999 \h </w:instrText>
+          <w:instrText xml:space="preserve"> PAGEREF _Toc185444972 \h </w:instrText>
         </w:r>
         <w:r>
           <w:rPr>
@@ -787,7 +787,7 @@
           <w:lang w:eastAsia="es-ES"/>
         </w:rPr>
       </w:pPr>
-      <w:hyperlink w:anchor="_Toc401520000" w:history="1">
+      <w:hyperlink w:anchor="_Toc185444973" w:history="1">
         <w:r>
           <w:rPr>
             <w:rStyle w:val="Hipervnculo"/>
@@ -813,7 +813,7 @@
             <w:rStyle w:val="Hipervnculo"/>
             <w:noProof/>
           </w:rPr>
-          <w:t>Entregables</w:t>
+          <w:t>Ejercicio 3</w:t>
         </w:r>
         <w:r>
           <w:rPr>
@@ -834,7 +834,7 @@
             <w:noProof/>
             <w:webHidden/>
           </w:rPr>
-          <w:instrText xml:space="preserve"> PAGEREF _Toc401520000 \h </w:instrText>
+          <w:instrText xml:space="preserve"> PAGEREF _Toc185444973 \h </w:instrText>
         </w:r>
         <w:r>
           <w:rPr>
@@ -884,14 +884,18 @@
         </w:rPr>
         <w:fldChar w:fldCharType="end"/>
       </w:r>
+      <w:bookmarkStart w:id="0" w:name="_GoBack"/>
+      <w:bookmarkEnd w:id="0"/>
     </w:p>
     <w:p>
       <w:pPr>
         <w:pStyle w:val="Ttulo1"/>
       </w:pPr>
+      <w:bookmarkStart w:id="1" w:name="_Toc185444971"/>
       <w:r>
         <w:t>Ejercicio 1</w:t>
       </w:r>
+      <w:bookmarkEnd w:id="1"/>
     </w:p>
     <w:p>
       <w:r>
@@ -1040,9 +1044,11 @@
       <w:pPr>
         <w:pStyle w:val="Ttulo1"/>
       </w:pPr>
+      <w:bookmarkStart w:id="2" w:name="_Toc185444972"/>
       <w:r>
         <w:t>Ejercicio 2</w:t>
       </w:r>
+      <w:bookmarkEnd w:id="2"/>
     </w:p>
     <w:p>
       <w:r>
@@ -1089,12 +1095,12 @@
           <w:numId w:val="33"/>
         </w:numPr>
         <w:rPr>
-          <w:highlight w:val="red"/>
-        </w:rPr>
-      </w:pPr>
-      <w:r>
-        <w:rPr>
-          <w:highlight w:val="red"/>
+          <w:highlight w:val="green"/>
+        </w:rPr>
+      </w:pPr>
+      <w:r>
+        <w:rPr>
+          <w:highlight w:val="green"/>
         </w:rPr>
         <w:t>2. Añadir tasa de retiro (0,5)</w:t>
       </w:r>
@@ -1137,18 +1143,21 @@
     </w:p>
     <w:p>
       <w:r>
-        <w:t>Total: 0.5 puntos</w:t>
-      </w:r>
-      <w:bookmarkStart w:id="0" w:name="_GoBack"/>
-      <w:bookmarkEnd w:id="0"/>
+        <w:t>Total: 1</w:t>
+      </w:r>
+      <w:r>
+        <w:t xml:space="preserve"> puntos</w:t>
+      </w:r>
     </w:p>
     <w:p>
       <w:pPr>
         <w:pStyle w:val="Ttulo1"/>
       </w:pPr>
+      <w:bookmarkStart w:id="3" w:name="_Toc185444973"/>
       <w:r>
         <w:t>Ejercicio 3</w:t>
       </w:r>
+      <w:bookmarkEnd w:id="3"/>
     </w:p>
     <w:p>
       <w:r>
@@ -1167,206 +1176,6 @@
         <w:t>Ampliación X</w:t>
       </w:r>
     </w:p>
-    <w:p>
-      <w:pPr>
-        <w:pStyle w:val="Ttulo1"/>
-        <w:numPr>
-          <w:ilvl w:val="0"/>
-          <w:numId w:val="0"/>
-        </w:numPr>
-      </w:pPr>
-    </w:p>
-    <w:p>
-      <w:pPr>
-        <w:pStyle w:val="Textoindependiente"/>
-      </w:pPr>
-    </w:p>
-    <w:p>
-      <w:pPr>
-        <w:pStyle w:val="Ttulo1"/>
-        <w:numPr>
-          <w:ilvl w:val="0"/>
-          <w:numId w:val="0"/>
-        </w:numPr>
-        <w:tabs>
-          <w:tab w:val="num" w:pos="495"/>
-        </w:tabs>
-        <w:rPr>
-          <w:color w:val="548DD4" w:themeColor="text2" w:themeTint="99"/>
-        </w:rPr>
-      </w:pPr>
-    </w:p>
-    <w:p>
-      <w:pPr>
-        <w:pStyle w:val="Ttulo1"/>
-      </w:pPr>
-      <w:bookmarkStart w:id="1" w:name="_Toc401519999"/>
-      <w:r>
-        <w:t>Alcance</w:t>
-      </w:r>
-      <w:r>
-        <w:t xml:space="preserve"> y solución propuesta</w:t>
-      </w:r>
-      <w:bookmarkEnd w:id="1"/>
-    </w:p>
-    <w:p>
-      <w:r>
-        <w:t>Descripción del alcance del proyecto:</w:t>
-      </w:r>
-    </w:p>
-    <w:p>
-      <w:pPr>
-        <w:rPr>
-          <w:color w:val="548DD4" w:themeColor="text2" w:themeTint="99"/>
-        </w:rPr>
-      </w:pPr>
-      <w:r>
-        <w:t>&lt;</w:t>
-      </w:r>
-    </w:p>
-    <w:p>
-      <w:pPr>
-        <w:pStyle w:val="Prrafodelista"/>
-        <w:numPr>
-          <w:ilvl w:val="0"/>
-          <w:numId w:val="28"/>
-        </w:numPr>
-        <w:rPr>
-          <w:color w:val="548DD4" w:themeColor="text2" w:themeTint="99"/>
-        </w:rPr>
-      </w:pPr>
-      <w:r>
-        <w:rPr>
-          <w:color w:val="548DD4" w:themeColor="text2" w:themeTint="99"/>
-        </w:rPr>
-        <w:t>Descripción del ámbito del</w:t>
-      </w:r>
-      <w:r>
-        <w:rPr>
-          <w:color w:val="548DD4" w:themeColor="text2" w:themeTint="99"/>
-        </w:rPr>
-        <w:t xml:space="preserve"> Proyecto</w:t>
-      </w:r>
-      <w:r>
-        <w:rPr>
-          <w:color w:val="548DD4" w:themeColor="text2" w:themeTint="99"/>
-        </w:rPr>
-        <w:t xml:space="preserve"> (Organización impactada, localizaciones del Cliente dentro del alcance, </w:t>
-      </w:r>
-      <w:proofErr w:type="spellStart"/>
-      <w:r>
-        <w:rPr>
-          <w:color w:val="548DD4" w:themeColor="text2" w:themeTint="99"/>
-        </w:rPr>
-        <w:t>etc</w:t>
-      </w:r>
-      <w:proofErr w:type="spellEnd"/>
-      <w:r>
-        <w:rPr>
-          <w:color w:val="548DD4" w:themeColor="text2" w:themeTint="99"/>
-        </w:rPr>
-        <w:t>)</w:t>
-      </w:r>
-      <w:r>
-        <w:rPr>
-          <w:color w:val="548DD4" w:themeColor="text2" w:themeTint="99"/>
-        </w:rPr>
-        <w:t>.</w:t>
-      </w:r>
-    </w:p>
-    <w:p>
-      <w:pPr>
-        <w:numPr>
-          <w:ilvl w:val="0"/>
-          <w:numId w:val="28"/>
-        </w:numPr>
-        <w:rPr>
-          <w:color w:val="548DD4" w:themeColor="text2" w:themeTint="99"/>
-        </w:rPr>
-      </w:pPr>
-      <w:r>
-        <w:rPr>
-          <w:color w:val="548DD4" w:themeColor="text2" w:themeTint="99"/>
-        </w:rPr>
-        <w:t>Lista de Procesos ITIL, justificación de los que están dentro del alcance y de los que están fuera.</w:t>
-      </w:r>
-    </w:p>
-    <w:p>
-      <w:pPr>
-        <w:numPr>
-          <w:ilvl w:val="0"/>
-          <w:numId w:val="28"/>
-        </w:numPr>
-        <w:rPr>
-          <w:color w:val="548DD4" w:themeColor="text2" w:themeTint="99"/>
-        </w:rPr>
-      </w:pPr>
-      <w:r>
-        <w:rPr>
-          <w:color w:val="548DD4" w:themeColor="text2" w:themeTint="99"/>
-        </w:rPr>
-        <w:t>Solución propuesta</w:t>
-      </w:r>
-    </w:p>
-    <w:p>
-      <w:pPr>
-        <w:numPr>
-          <w:ilvl w:val="0"/>
-          <w:numId w:val="28"/>
-        </w:numPr>
-        <w:rPr>
-          <w:color w:val="548DD4" w:themeColor="text2" w:themeTint="99"/>
-        </w:rPr>
-      </w:pPr>
-      <w:r>
-        <w:rPr>
-          <w:color w:val="548DD4" w:themeColor="text2" w:themeTint="99"/>
-        </w:rPr>
-        <w:t>Descripción del alcance de la herramienta a implantar (OTRS).</w:t>
-      </w:r>
-      <w:r>
-        <w:rPr>
-          <w:color w:val="548DD4" w:themeColor="text2" w:themeTint="99"/>
-        </w:rPr>
-        <w:br/>
-      </w:r>
-    </w:p>
-    <w:p>
-      <w:pPr>
-        <w:ind w:left="1437"/>
-      </w:pPr>
-      <w:r>
-        <w:t>&gt;</w:t>
-      </w:r>
-    </w:p>
-    <w:p>
-      <w:pPr>
-        <w:pStyle w:val="Ttulo1"/>
-      </w:pPr>
-      <w:bookmarkStart w:id="2" w:name="_Toc401520000"/>
-      <w:r>
-        <w:t>Entregables</w:t>
-      </w:r>
-      <w:bookmarkEnd w:id="2"/>
-    </w:p>
-    <w:p>
-      <w:pPr>
-        <w:pStyle w:val="Textoindependiente"/>
-      </w:pPr>
-      <w:r>
-        <w:t>&lt;</w:t>
-      </w:r>
-      <w:r>
-        <w:rPr>
-          <w:color w:val="3366FF"/>
-        </w:rPr>
-        <w:t>Listado completo de los entregables del proyecto.</w:t>
-      </w:r>
-      <w:r>
-        <w:t>&gt;</w:t>
-      </w:r>
-    </w:p>
-    <w:p/>
     <w:sectPr>
       <w:footerReference w:type="default" r:id="rId9"/>
       <w:pgSz w:w="11906" w:h="16838"/>
@@ -1469,7 +1278,7 @@
         <w:sz w:val="16"/>
         <w:szCs w:val="16"/>
       </w:rPr>
-      <w:t>2</w:t>
+      <w:t>1</w:t>
     </w:r>
     <w:r>
       <w:rPr>

</xml_diff>

<commit_message>
feat:Hacer Ampliación 3 Ejercicio 2 Jordan
</commit_message>
<xml_diff>
--- a/Blockchain - Ampliaciones.docx
+++ b/Blockchain - Ampliaciones.docx
@@ -1,6 +1,6 @@
 
 <file path=word/document.xml><?xml version="1.0" encoding="utf-8"?>
-<w:document xmlns:wpc="http://schemas.microsoft.com/office/word/2010/wordprocessingCanvas" xmlns:cx="http://schemas.microsoft.com/office/drawing/2014/chartex" xmlns:cx1="http://schemas.microsoft.com/office/drawing/2015/9/8/chartex" xmlns:mc="http://schemas.openxmlformats.org/markup-compatibility/2006" xmlns:o="urn:schemas-microsoft-com:office:office" xmlns:r="http://schemas.openxmlformats.org/officeDocument/2006/relationships" xmlns:m="http://schemas.openxmlformats.org/officeDocument/2006/math" xmlns:v="urn:schemas-microsoft-com:vml" xmlns:wp14="http://schemas.microsoft.com/office/word/2010/wordprocessingDrawing" xmlns:wp="http://schemas.openxmlformats.org/drawingml/2006/wordprocessingDrawing" xmlns:w10="urn:schemas-microsoft-com:office:word" xmlns:w="http://schemas.openxmlformats.org/wordprocessingml/2006/main" xmlns:w14="http://schemas.microsoft.com/office/word/2010/wordml" xmlns:w15="http://schemas.microsoft.com/office/word/2012/wordml" xmlns:w16se="http://schemas.microsoft.com/office/word/2015/wordml/symex" xmlns:wpg="http://schemas.microsoft.com/office/word/2010/wordprocessingGroup" xmlns:wpi="http://schemas.microsoft.com/office/word/2010/wordprocessingInk" xmlns:wne="http://schemas.microsoft.com/office/word/2006/wordml" xmlns:wps="http://schemas.microsoft.com/office/word/2010/wordprocessingShape" mc:Ignorable="w14 w15 w16se wp14">
+<w:document xmlns:wpc="http://schemas.microsoft.com/office/word/2010/wordprocessingCanvas" xmlns:cx="http://schemas.microsoft.com/office/drawing/2014/chartex" xmlns:cx1="http://schemas.microsoft.com/office/drawing/2015/9/8/chartex" xmlns:cx2="http://schemas.microsoft.com/office/drawing/2015/10/21/chartex" xmlns:cx3="http://schemas.microsoft.com/office/drawing/2016/5/9/chartex" xmlns:cx4="http://schemas.microsoft.com/office/drawing/2016/5/10/chartex" xmlns:cx5="http://schemas.microsoft.com/office/drawing/2016/5/11/chartex" xmlns:cx6="http://schemas.microsoft.com/office/drawing/2016/5/12/chartex" xmlns:cx7="http://schemas.microsoft.com/office/drawing/2016/5/13/chartex" xmlns:cx8="http://schemas.microsoft.com/office/drawing/2016/5/14/chartex" xmlns:mc="http://schemas.openxmlformats.org/markup-compatibility/2006" xmlns:aink="http://schemas.microsoft.com/office/drawing/2016/ink" xmlns:am3d="http://schemas.microsoft.com/office/drawing/2017/model3d" xmlns:o="urn:schemas-microsoft-com:office:office" xmlns:oel="http://schemas.microsoft.com/office/2019/extlst" xmlns:r="http://schemas.openxmlformats.org/officeDocument/2006/relationships" xmlns:m="http://schemas.openxmlformats.org/officeDocument/2006/math" xmlns:v="urn:schemas-microsoft-com:vml" xmlns:wp14="http://schemas.microsoft.com/office/word/2010/wordprocessingDrawing" xmlns:wp="http://schemas.openxmlformats.org/drawingml/2006/wordprocessingDrawing" xmlns:w10="urn:schemas-microsoft-com:office:word" xmlns:w="http://schemas.openxmlformats.org/wordprocessingml/2006/main" xmlns:w14="http://schemas.microsoft.com/office/word/2010/wordml" xmlns:w15="http://schemas.microsoft.com/office/word/2012/wordml" xmlns:w16cex="http://schemas.microsoft.com/office/word/2018/wordml/cex" xmlns:w16cid="http://schemas.microsoft.com/office/word/2016/wordml/cid" xmlns:w16="http://schemas.microsoft.com/office/word/2018/wordml" xmlns:w16du="http://schemas.microsoft.com/office/word/2023/wordml/word16du" xmlns:w16sdtdh="http://schemas.microsoft.com/office/word/2020/wordml/sdtdatahash" xmlns:w16se="http://schemas.microsoft.com/office/word/2015/wordml/symex" xmlns:wpg="http://schemas.microsoft.com/office/word/2010/wordprocessingGroup" xmlns:wpi="http://schemas.microsoft.com/office/word/2010/wordprocessingInk" xmlns:wne="http://schemas.microsoft.com/office/word/2006/wordml" xmlns:wps="http://schemas.microsoft.com/office/word/2010/wordprocessingShape" mc:Ignorable="w14 w15 w16se w16cid w16 w16cex w16sdtdh w16du wp14">
   <w:body>
     <w:p>
       <w:pPr>
@@ -535,7 +535,7 @@
           <w:iCs/>
           <w:noProof/>
         </w:rPr>
-        <w:t>18 de diciembre de 2024</w:t>
+        <w:t>19 de diciembre de 2024</w:t>
       </w:r>
       <w:r>
         <w:rPr>
@@ -568,6 +568,7 @@
           <w:sz w:val="28"/>
           <w:szCs w:val="28"/>
         </w:rPr>
+        <w:lastRenderedPageBreak/>
         <w:t>Tabla de contenidos</w:t>
       </w:r>
     </w:p>
@@ -884,18 +885,17 @@
         </w:rPr>
         <w:fldChar w:fldCharType="end"/>
       </w:r>
-      <w:bookmarkStart w:id="0" w:name="_GoBack"/>
-      <w:bookmarkEnd w:id="0"/>
     </w:p>
     <w:p>
       <w:pPr>
         <w:pStyle w:val="Ttulo1"/>
       </w:pPr>
-      <w:bookmarkStart w:id="1" w:name="_Toc185444971"/>
+      <w:bookmarkStart w:id="0" w:name="_Toc185444971"/>
       <w:r>
+        <w:lastRenderedPageBreak/>
         <w:t>Ejercicio 1</w:t>
       </w:r>
-      <w:bookmarkEnd w:id="1"/>
+      <w:bookmarkEnd w:id="0"/>
     </w:p>
     <w:p>
       <w:r>
@@ -1044,11 +1044,12 @@
       <w:pPr>
         <w:pStyle w:val="Ttulo1"/>
       </w:pPr>
-      <w:bookmarkStart w:id="2" w:name="_Toc185444972"/>
+      <w:bookmarkStart w:id="1" w:name="_Toc185444972"/>
       <w:r>
+        <w:lastRenderedPageBreak/>
         <w:t>Ejercicio 2</w:t>
       </w:r>
-      <w:bookmarkEnd w:id="2"/>
+      <w:bookmarkEnd w:id="1"/>
     </w:p>
     <w:p>
       <w:r>
@@ -1070,21 +1071,7 @@
         <w:rPr>
           <w:highlight w:val="green"/>
         </w:rPr>
-        <w:t xml:space="preserve">1. </w:t>
-      </w:r>
-      <w:proofErr w:type="spellStart"/>
-      <w:r>
-        <w:rPr>
-          <w:highlight w:val="green"/>
-        </w:rPr>
-        <w:t>Previsualizar</w:t>
-      </w:r>
-      <w:proofErr w:type="spellEnd"/>
-      <w:r>
-        <w:rPr>
-          <w:highlight w:val="green"/>
-        </w:rPr>
-        <w:t xml:space="preserve"> interés generado y BNB (0,5)</w:t>
+        <w:t>1. Previsualizar interés generado y BNB (0,5)</w:t>
       </w:r>
     </w:p>
     <w:p>
@@ -1113,12 +1100,12 @@
           <w:numId w:val="33"/>
         </w:numPr>
         <w:rPr>
-          <w:highlight w:val="red"/>
+          <w:highlight w:val="green"/>
         </w:rPr>
       </w:pPr>
       <w:r>
         <w:rPr>
-          <w:highlight w:val="red"/>
+          <w:highlight w:val="green"/>
         </w:rPr>
         <w:t>3. Deposito con el doble de interés y bloqueo de retiro (0,8)</w:t>
       </w:r>
@@ -1146,6 +1133,9 @@
         <w:t>Total: 1</w:t>
       </w:r>
       <w:r>
+        <w:t>,4</w:t>
+      </w:r>
+      <w:r>
         <w:t xml:space="preserve"> puntos</w:t>
       </w:r>
     </w:p>
@@ -1153,11 +1143,12 @@
       <w:pPr>
         <w:pStyle w:val="Ttulo1"/>
       </w:pPr>
-      <w:bookmarkStart w:id="3" w:name="_Toc185444973"/>
+      <w:bookmarkStart w:id="2" w:name="_Toc185444973"/>
       <w:r>
+        <w:lastRenderedPageBreak/>
         <w:t>Ejercicio 3</w:t>
       </w:r>
-      <w:bookmarkEnd w:id="3"/>
+      <w:bookmarkEnd w:id="2"/>
     </w:p>
     <w:p>
       <w:r>
@@ -1189,7 +1180,7 @@
 </file>
 
 <file path=word/endnotes.xml><?xml version="1.0" encoding="utf-8"?>
-<w:endnotes xmlns:wpc="http://schemas.microsoft.com/office/word/2010/wordprocessingCanvas" xmlns:cx="http://schemas.microsoft.com/office/drawing/2014/chartex" xmlns:cx1="http://schemas.microsoft.com/office/drawing/2015/9/8/chartex" xmlns:mc="http://schemas.openxmlformats.org/markup-compatibility/2006" xmlns:o="urn:schemas-microsoft-com:office:office" xmlns:r="http://schemas.openxmlformats.org/officeDocument/2006/relationships" xmlns:m="http://schemas.openxmlformats.org/officeDocument/2006/math" xmlns:v="urn:schemas-microsoft-com:vml" xmlns:wp14="http://schemas.microsoft.com/office/word/2010/wordprocessingDrawing" xmlns:wp="http://schemas.openxmlformats.org/drawingml/2006/wordprocessingDrawing" xmlns:w10="urn:schemas-microsoft-com:office:word" xmlns:w="http://schemas.openxmlformats.org/wordprocessingml/2006/main" xmlns:w14="http://schemas.microsoft.com/office/word/2010/wordml" xmlns:w15="http://schemas.microsoft.com/office/word/2012/wordml" xmlns:w16se="http://schemas.microsoft.com/office/word/2015/wordml/symex" xmlns:wpg="http://schemas.microsoft.com/office/word/2010/wordprocessingGroup" xmlns:wpi="http://schemas.microsoft.com/office/word/2010/wordprocessingInk" xmlns:wne="http://schemas.microsoft.com/office/word/2006/wordml" xmlns:wps="http://schemas.microsoft.com/office/word/2010/wordprocessingShape" mc:Ignorable="w14 w15 w16se wp14">
+<w:endnotes xmlns:wpc="http://schemas.microsoft.com/office/word/2010/wordprocessingCanvas" xmlns:cx="http://schemas.microsoft.com/office/drawing/2014/chartex" xmlns:cx1="http://schemas.microsoft.com/office/drawing/2015/9/8/chartex" xmlns:cx2="http://schemas.microsoft.com/office/drawing/2015/10/21/chartex" xmlns:cx3="http://schemas.microsoft.com/office/drawing/2016/5/9/chartex" xmlns:cx4="http://schemas.microsoft.com/office/drawing/2016/5/10/chartex" xmlns:cx5="http://schemas.microsoft.com/office/drawing/2016/5/11/chartex" xmlns:cx6="http://schemas.microsoft.com/office/drawing/2016/5/12/chartex" xmlns:cx7="http://schemas.microsoft.com/office/drawing/2016/5/13/chartex" xmlns:cx8="http://schemas.microsoft.com/office/drawing/2016/5/14/chartex" xmlns:mc="http://schemas.openxmlformats.org/markup-compatibility/2006" xmlns:aink="http://schemas.microsoft.com/office/drawing/2016/ink" xmlns:am3d="http://schemas.microsoft.com/office/drawing/2017/model3d" xmlns:o="urn:schemas-microsoft-com:office:office" xmlns:oel="http://schemas.microsoft.com/office/2019/extlst" xmlns:r="http://schemas.openxmlformats.org/officeDocument/2006/relationships" xmlns:m="http://schemas.openxmlformats.org/officeDocument/2006/math" xmlns:v="urn:schemas-microsoft-com:vml" xmlns:wp14="http://schemas.microsoft.com/office/word/2010/wordprocessingDrawing" xmlns:wp="http://schemas.openxmlformats.org/drawingml/2006/wordprocessingDrawing" xmlns:w10="urn:schemas-microsoft-com:office:word" xmlns:w="http://schemas.openxmlformats.org/wordprocessingml/2006/main" xmlns:w14="http://schemas.microsoft.com/office/word/2010/wordml" xmlns:w15="http://schemas.microsoft.com/office/word/2012/wordml" xmlns:w16cex="http://schemas.microsoft.com/office/word/2018/wordml/cex" xmlns:w16cid="http://schemas.microsoft.com/office/word/2016/wordml/cid" xmlns:w16="http://schemas.microsoft.com/office/word/2018/wordml" xmlns:w16du="http://schemas.microsoft.com/office/word/2023/wordml/word16du" xmlns:w16sdtdh="http://schemas.microsoft.com/office/word/2020/wordml/sdtdatahash" xmlns:w16se="http://schemas.microsoft.com/office/word/2015/wordml/symex" xmlns:wpg="http://schemas.microsoft.com/office/word/2010/wordprocessingGroup" xmlns:wpi="http://schemas.microsoft.com/office/word/2010/wordprocessingInk" xmlns:wne="http://schemas.microsoft.com/office/word/2006/wordml" xmlns:wps="http://schemas.microsoft.com/office/word/2010/wordprocessingShape" mc:Ignorable="w14 w15 w16se w16cid w16 w16cex w16sdtdh w16du wp14">
   <w:endnote w:type="separator" w:id="-1">
     <w:p>
       <w:r>
@@ -1208,7 +1199,7 @@
 </file>
 
 <file path=word/footer1.xml><?xml version="1.0" encoding="utf-8"?>
-<w:ftr xmlns:wpc="http://schemas.microsoft.com/office/word/2010/wordprocessingCanvas" xmlns:cx="http://schemas.microsoft.com/office/drawing/2014/chartex" xmlns:cx1="http://schemas.microsoft.com/office/drawing/2015/9/8/chartex" xmlns:mc="http://schemas.openxmlformats.org/markup-compatibility/2006" xmlns:o="urn:schemas-microsoft-com:office:office" xmlns:r="http://schemas.openxmlformats.org/officeDocument/2006/relationships" xmlns:m="http://schemas.openxmlformats.org/officeDocument/2006/math" xmlns:v="urn:schemas-microsoft-com:vml" xmlns:wp14="http://schemas.microsoft.com/office/word/2010/wordprocessingDrawing" xmlns:wp="http://schemas.openxmlformats.org/drawingml/2006/wordprocessingDrawing" xmlns:w10="urn:schemas-microsoft-com:office:word" xmlns:w="http://schemas.openxmlformats.org/wordprocessingml/2006/main" xmlns:w14="http://schemas.microsoft.com/office/word/2010/wordml" xmlns:w15="http://schemas.microsoft.com/office/word/2012/wordml" xmlns:w16se="http://schemas.microsoft.com/office/word/2015/wordml/symex" xmlns:wpg="http://schemas.microsoft.com/office/word/2010/wordprocessingGroup" xmlns:wpi="http://schemas.microsoft.com/office/word/2010/wordprocessingInk" xmlns:wne="http://schemas.microsoft.com/office/word/2006/wordml" xmlns:wps="http://schemas.microsoft.com/office/word/2010/wordprocessingShape" mc:Ignorable="w14 w15 w16se wp14">
+<w:ftr xmlns:wpc="http://schemas.microsoft.com/office/word/2010/wordprocessingCanvas" xmlns:cx="http://schemas.microsoft.com/office/drawing/2014/chartex" xmlns:cx1="http://schemas.microsoft.com/office/drawing/2015/9/8/chartex" xmlns:cx2="http://schemas.microsoft.com/office/drawing/2015/10/21/chartex" xmlns:cx3="http://schemas.microsoft.com/office/drawing/2016/5/9/chartex" xmlns:cx4="http://schemas.microsoft.com/office/drawing/2016/5/10/chartex" xmlns:cx5="http://schemas.microsoft.com/office/drawing/2016/5/11/chartex" xmlns:cx6="http://schemas.microsoft.com/office/drawing/2016/5/12/chartex" xmlns:cx7="http://schemas.microsoft.com/office/drawing/2016/5/13/chartex" xmlns:cx8="http://schemas.microsoft.com/office/drawing/2016/5/14/chartex" xmlns:mc="http://schemas.openxmlformats.org/markup-compatibility/2006" xmlns:aink="http://schemas.microsoft.com/office/drawing/2016/ink" xmlns:am3d="http://schemas.microsoft.com/office/drawing/2017/model3d" xmlns:o="urn:schemas-microsoft-com:office:office" xmlns:oel="http://schemas.microsoft.com/office/2019/extlst" xmlns:r="http://schemas.openxmlformats.org/officeDocument/2006/relationships" xmlns:m="http://schemas.openxmlformats.org/officeDocument/2006/math" xmlns:v="urn:schemas-microsoft-com:vml" xmlns:wp14="http://schemas.microsoft.com/office/word/2010/wordprocessingDrawing" xmlns:wp="http://schemas.openxmlformats.org/drawingml/2006/wordprocessingDrawing" xmlns:w10="urn:schemas-microsoft-com:office:word" xmlns:w="http://schemas.openxmlformats.org/wordprocessingml/2006/main" xmlns:w14="http://schemas.microsoft.com/office/word/2010/wordml" xmlns:w15="http://schemas.microsoft.com/office/word/2012/wordml" xmlns:w16cex="http://schemas.microsoft.com/office/word/2018/wordml/cex" xmlns:w16cid="http://schemas.microsoft.com/office/word/2016/wordml/cid" xmlns:w16="http://schemas.microsoft.com/office/word/2018/wordml" xmlns:w16du="http://schemas.microsoft.com/office/word/2023/wordml/word16du" xmlns:w16sdtdh="http://schemas.microsoft.com/office/word/2020/wordml/sdtdatahash" xmlns:w16se="http://schemas.microsoft.com/office/word/2015/wordml/symex" xmlns:wpg="http://schemas.microsoft.com/office/word/2010/wordprocessingGroup" xmlns:wpi="http://schemas.microsoft.com/office/word/2010/wordprocessingInk" xmlns:wne="http://schemas.microsoft.com/office/word/2006/wordml" xmlns:wps="http://schemas.microsoft.com/office/word/2010/wordprocessingShape" mc:Ignorable="w14 w15 w16se w16cid w16 w16cex w16sdtdh w16du wp14">
   <w:p>
     <w:pPr>
       <w:pStyle w:val="Piedepgina"/>
@@ -1337,7 +1328,7 @@
         <w:sz w:val="16"/>
         <w:szCs w:val="16"/>
       </w:rPr>
-      <w:t>18/12/24</w:t>
+      <w:t>19/12/24</w:t>
     </w:r>
     <w:r>
       <w:rPr>
@@ -1352,7 +1343,7 @@
 </file>
 
 <file path=word/footnotes.xml><?xml version="1.0" encoding="utf-8"?>
-<w:footnotes xmlns:wpc="http://schemas.microsoft.com/office/word/2010/wordprocessingCanvas" xmlns:cx="http://schemas.microsoft.com/office/drawing/2014/chartex" xmlns:cx1="http://schemas.microsoft.com/office/drawing/2015/9/8/chartex" xmlns:mc="http://schemas.openxmlformats.org/markup-compatibility/2006" xmlns:o="urn:schemas-microsoft-com:office:office" xmlns:r="http://schemas.openxmlformats.org/officeDocument/2006/relationships" xmlns:m="http://schemas.openxmlformats.org/officeDocument/2006/math" xmlns:v="urn:schemas-microsoft-com:vml" xmlns:wp14="http://schemas.microsoft.com/office/word/2010/wordprocessingDrawing" xmlns:wp="http://schemas.openxmlformats.org/drawingml/2006/wordprocessingDrawing" xmlns:w10="urn:schemas-microsoft-com:office:word" xmlns:w="http://schemas.openxmlformats.org/wordprocessingml/2006/main" xmlns:w14="http://schemas.microsoft.com/office/word/2010/wordml" xmlns:w15="http://schemas.microsoft.com/office/word/2012/wordml" xmlns:w16se="http://schemas.microsoft.com/office/word/2015/wordml/symex" xmlns:wpg="http://schemas.microsoft.com/office/word/2010/wordprocessingGroup" xmlns:wpi="http://schemas.microsoft.com/office/word/2010/wordprocessingInk" xmlns:wne="http://schemas.microsoft.com/office/word/2006/wordml" xmlns:wps="http://schemas.microsoft.com/office/word/2010/wordprocessingShape" mc:Ignorable="w14 w15 w16se wp14">
+<w:footnotes xmlns:wpc="http://schemas.microsoft.com/office/word/2010/wordprocessingCanvas" xmlns:cx="http://schemas.microsoft.com/office/drawing/2014/chartex" xmlns:cx1="http://schemas.microsoft.com/office/drawing/2015/9/8/chartex" xmlns:cx2="http://schemas.microsoft.com/office/drawing/2015/10/21/chartex" xmlns:cx3="http://schemas.microsoft.com/office/drawing/2016/5/9/chartex" xmlns:cx4="http://schemas.microsoft.com/office/drawing/2016/5/10/chartex" xmlns:cx5="http://schemas.microsoft.com/office/drawing/2016/5/11/chartex" xmlns:cx6="http://schemas.microsoft.com/office/drawing/2016/5/12/chartex" xmlns:cx7="http://schemas.microsoft.com/office/drawing/2016/5/13/chartex" xmlns:cx8="http://schemas.microsoft.com/office/drawing/2016/5/14/chartex" xmlns:mc="http://schemas.openxmlformats.org/markup-compatibility/2006" xmlns:aink="http://schemas.microsoft.com/office/drawing/2016/ink" xmlns:am3d="http://schemas.microsoft.com/office/drawing/2017/model3d" xmlns:o="urn:schemas-microsoft-com:office:office" xmlns:oel="http://schemas.microsoft.com/office/2019/extlst" xmlns:r="http://schemas.openxmlformats.org/officeDocument/2006/relationships" xmlns:m="http://schemas.openxmlformats.org/officeDocument/2006/math" xmlns:v="urn:schemas-microsoft-com:vml" xmlns:wp14="http://schemas.microsoft.com/office/word/2010/wordprocessingDrawing" xmlns:wp="http://schemas.openxmlformats.org/drawingml/2006/wordprocessingDrawing" xmlns:w10="urn:schemas-microsoft-com:office:word" xmlns:w="http://schemas.openxmlformats.org/wordprocessingml/2006/main" xmlns:w14="http://schemas.microsoft.com/office/word/2010/wordml" xmlns:w15="http://schemas.microsoft.com/office/word/2012/wordml" xmlns:w16cex="http://schemas.microsoft.com/office/word/2018/wordml/cex" xmlns:w16cid="http://schemas.microsoft.com/office/word/2016/wordml/cid" xmlns:w16="http://schemas.microsoft.com/office/word/2018/wordml" xmlns:w16du="http://schemas.microsoft.com/office/word/2023/wordml/word16du" xmlns:w16sdtdh="http://schemas.microsoft.com/office/word/2020/wordml/sdtdatahash" xmlns:w16se="http://schemas.microsoft.com/office/word/2015/wordml/symex" xmlns:wpg="http://schemas.microsoft.com/office/word/2010/wordprocessingGroup" xmlns:wpi="http://schemas.microsoft.com/office/word/2010/wordprocessingInk" xmlns:wne="http://schemas.microsoft.com/office/word/2006/wordml" xmlns:wps="http://schemas.microsoft.com/office/word/2010/wordprocessingShape" mc:Ignorable="w14 w15 w16se w16cid w16 w16cex w16sdtdh w16du wp14">
   <w:footnote w:type="separator" w:id="-1">
     <w:p>
       <w:r>
@@ -1371,7 +1362,7 @@
 </file>
 
 <file path=word/header1.xml><?xml version="1.0" encoding="utf-8"?>
-<w:hdr xmlns:wpc="http://schemas.microsoft.com/office/word/2010/wordprocessingCanvas" xmlns:cx="http://schemas.microsoft.com/office/drawing/2014/chartex" xmlns:cx1="http://schemas.microsoft.com/office/drawing/2015/9/8/chartex" xmlns:mc="http://schemas.openxmlformats.org/markup-compatibility/2006" xmlns:o="urn:schemas-microsoft-com:office:office" xmlns:r="http://schemas.openxmlformats.org/officeDocument/2006/relationships" xmlns:m="http://schemas.openxmlformats.org/officeDocument/2006/math" xmlns:v="urn:schemas-microsoft-com:vml" xmlns:wp14="http://schemas.microsoft.com/office/word/2010/wordprocessingDrawing" xmlns:wp="http://schemas.openxmlformats.org/drawingml/2006/wordprocessingDrawing" xmlns:w10="urn:schemas-microsoft-com:office:word" xmlns:w="http://schemas.openxmlformats.org/wordprocessingml/2006/main" xmlns:w14="http://schemas.microsoft.com/office/word/2010/wordml" xmlns:w15="http://schemas.microsoft.com/office/word/2012/wordml" xmlns:w16se="http://schemas.microsoft.com/office/word/2015/wordml/symex" xmlns:wpg="http://schemas.microsoft.com/office/word/2010/wordprocessingGroup" xmlns:wpi="http://schemas.microsoft.com/office/word/2010/wordprocessingInk" xmlns:wne="http://schemas.microsoft.com/office/word/2006/wordml" xmlns:wps="http://schemas.microsoft.com/office/word/2010/wordprocessingShape" mc:Ignorable="w14 w15 w16se wp14">
+<w:hdr xmlns:wpc="http://schemas.microsoft.com/office/word/2010/wordprocessingCanvas" xmlns:cx="http://schemas.microsoft.com/office/drawing/2014/chartex" xmlns:cx1="http://schemas.microsoft.com/office/drawing/2015/9/8/chartex" xmlns:cx2="http://schemas.microsoft.com/office/drawing/2015/10/21/chartex" xmlns:cx3="http://schemas.microsoft.com/office/drawing/2016/5/9/chartex" xmlns:cx4="http://schemas.microsoft.com/office/drawing/2016/5/10/chartex" xmlns:cx5="http://schemas.microsoft.com/office/drawing/2016/5/11/chartex" xmlns:cx6="http://schemas.microsoft.com/office/drawing/2016/5/12/chartex" xmlns:cx7="http://schemas.microsoft.com/office/drawing/2016/5/13/chartex" xmlns:cx8="http://schemas.microsoft.com/office/drawing/2016/5/14/chartex" xmlns:mc="http://schemas.openxmlformats.org/markup-compatibility/2006" xmlns:aink="http://schemas.microsoft.com/office/drawing/2016/ink" xmlns:am3d="http://schemas.microsoft.com/office/drawing/2017/model3d" xmlns:o="urn:schemas-microsoft-com:office:office" xmlns:oel="http://schemas.microsoft.com/office/2019/extlst" xmlns:r="http://schemas.openxmlformats.org/officeDocument/2006/relationships" xmlns:m="http://schemas.openxmlformats.org/officeDocument/2006/math" xmlns:v="urn:schemas-microsoft-com:vml" xmlns:wp14="http://schemas.microsoft.com/office/word/2010/wordprocessingDrawing" xmlns:wp="http://schemas.openxmlformats.org/drawingml/2006/wordprocessingDrawing" xmlns:w10="urn:schemas-microsoft-com:office:word" xmlns:w="http://schemas.openxmlformats.org/wordprocessingml/2006/main" xmlns:w14="http://schemas.microsoft.com/office/word/2010/wordml" xmlns:w15="http://schemas.microsoft.com/office/word/2012/wordml" xmlns:w16cex="http://schemas.microsoft.com/office/word/2018/wordml/cex" xmlns:w16cid="http://schemas.microsoft.com/office/word/2016/wordml/cid" xmlns:w16="http://schemas.microsoft.com/office/word/2018/wordml" xmlns:w16du="http://schemas.microsoft.com/office/word/2023/wordml/word16du" xmlns:w16sdtdh="http://schemas.microsoft.com/office/word/2020/wordml/sdtdatahash" xmlns:w16se="http://schemas.microsoft.com/office/word/2015/wordml/symex" xmlns:wpg="http://schemas.microsoft.com/office/word/2010/wordprocessingGroup" xmlns:wpi="http://schemas.microsoft.com/office/word/2010/wordprocessingInk" xmlns:wne="http://schemas.microsoft.com/office/word/2006/wordml" xmlns:wps="http://schemas.microsoft.com/office/word/2010/wordprocessingShape" mc:Ignorable="w14 w15 w16se w16cid w16 w16cex w16sdtdh w16du wp14">
   <w:p>
     <w:pPr>
       <w:pStyle w:val="Encabezado"/>
@@ -1451,7 +1442,7 @@
 </file>
 
 <file path=word/numbering.xml><?xml version="1.0" encoding="utf-8"?>
-<w:numbering xmlns:wpc="http://schemas.microsoft.com/office/word/2010/wordprocessingCanvas" xmlns:cx="http://schemas.microsoft.com/office/drawing/2014/chartex" xmlns:cx1="http://schemas.microsoft.com/office/drawing/2015/9/8/chartex" xmlns:mc="http://schemas.openxmlformats.org/markup-compatibility/2006" xmlns:o="urn:schemas-microsoft-com:office:office" xmlns:r="http://schemas.openxmlformats.org/officeDocument/2006/relationships" xmlns:m="http://schemas.openxmlformats.org/officeDocument/2006/math" xmlns:v="urn:schemas-microsoft-com:vml" xmlns:wp14="http://schemas.microsoft.com/office/word/2010/wordprocessingDrawing" xmlns:wp="http://schemas.openxmlformats.org/drawingml/2006/wordprocessingDrawing" xmlns:w10="urn:schemas-microsoft-com:office:word" xmlns:w="http://schemas.openxmlformats.org/wordprocessingml/2006/main" xmlns:w14="http://schemas.microsoft.com/office/word/2010/wordml" xmlns:w15="http://schemas.microsoft.com/office/word/2012/wordml" xmlns:w16se="http://schemas.microsoft.com/office/word/2015/wordml/symex" xmlns:wpg="http://schemas.microsoft.com/office/word/2010/wordprocessingGroup" xmlns:wpi="http://schemas.microsoft.com/office/word/2010/wordprocessingInk" xmlns:wne="http://schemas.microsoft.com/office/word/2006/wordml" xmlns:wps="http://schemas.microsoft.com/office/word/2010/wordprocessingShape" mc:Ignorable="w14 w15 w16se wp14">
+<w:numbering xmlns:wpc="http://schemas.microsoft.com/office/word/2010/wordprocessingCanvas" xmlns:cx="http://schemas.microsoft.com/office/drawing/2014/chartex" xmlns:cx1="http://schemas.microsoft.com/office/drawing/2015/9/8/chartex" xmlns:cx2="http://schemas.microsoft.com/office/drawing/2015/10/21/chartex" xmlns:cx3="http://schemas.microsoft.com/office/drawing/2016/5/9/chartex" xmlns:cx4="http://schemas.microsoft.com/office/drawing/2016/5/10/chartex" xmlns:cx5="http://schemas.microsoft.com/office/drawing/2016/5/11/chartex" xmlns:cx6="http://schemas.microsoft.com/office/drawing/2016/5/12/chartex" xmlns:cx7="http://schemas.microsoft.com/office/drawing/2016/5/13/chartex" xmlns:cx8="http://schemas.microsoft.com/office/drawing/2016/5/14/chartex" xmlns:mc="http://schemas.openxmlformats.org/markup-compatibility/2006" xmlns:aink="http://schemas.microsoft.com/office/drawing/2016/ink" xmlns:am3d="http://schemas.microsoft.com/office/drawing/2017/model3d" xmlns:o="urn:schemas-microsoft-com:office:office" xmlns:oel="http://schemas.microsoft.com/office/2019/extlst" xmlns:r="http://schemas.openxmlformats.org/officeDocument/2006/relationships" xmlns:m="http://schemas.openxmlformats.org/officeDocument/2006/math" xmlns:v="urn:schemas-microsoft-com:vml" xmlns:wp14="http://schemas.microsoft.com/office/word/2010/wordprocessingDrawing" xmlns:wp="http://schemas.openxmlformats.org/drawingml/2006/wordprocessingDrawing" xmlns:w10="urn:schemas-microsoft-com:office:word" xmlns:w="http://schemas.openxmlformats.org/wordprocessingml/2006/main" xmlns:w14="http://schemas.microsoft.com/office/word/2010/wordml" xmlns:w15="http://schemas.microsoft.com/office/word/2012/wordml" xmlns:w16cex="http://schemas.microsoft.com/office/word/2018/wordml/cex" xmlns:w16cid="http://schemas.microsoft.com/office/word/2016/wordml/cid" xmlns:w16="http://schemas.microsoft.com/office/word/2018/wordml" xmlns:w16du="http://schemas.microsoft.com/office/word/2023/wordml/word16du" xmlns:w16sdtdh="http://schemas.microsoft.com/office/word/2020/wordml/sdtdatahash" xmlns:w16se="http://schemas.microsoft.com/office/word/2015/wordml/symex" xmlns:wpg="http://schemas.microsoft.com/office/word/2010/wordprocessingGroup" xmlns:wpi="http://schemas.microsoft.com/office/word/2010/wordprocessingInk" xmlns:wne="http://schemas.microsoft.com/office/word/2006/wordml" xmlns:wps="http://schemas.microsoft.com/office/word/2010/wordprocessingShape" mc:Ignorable="w14 w15 w16se w16cid w16 w16cex w16sdtdh w16du wp14">
   <w:abstractNum w:abstractNumId="0" w15:restartNumberingAfterBreak="0">
     <w:nsid w:val="FFFFFF7C"/>
     <w:multiLevelType w:val="singleLevel"/>
@@ -2837,103 +2828,103 @@
       </w:rPr>
     </w:lvl>
   </w:abstractNum>
-  <w:num w:numId="1">
+  <w:num w:numId="1" w16cid:durableId="1314607441">
     <w:abstractNumId w:val="9"/>
   </w:num>
-  <w:num w:numId="2">
+  <w:num w:numId="2" w16cid:durableId="1102261100">
     <w:abstractNumId w:val="8"/>
   </w:num>
-  <w:num w:numId="3">
+  <w:num w:numId="3" w16cid:durableId="1943100434">
     <w:abstractNumId w:val="0"/>
   </w:num>
-  <w:num w:numId="4">
+  <w:num w:numId="4" w16cid:durableId="1514034084">
     <w:abstractNumId w:val="1"/>
   </w:num>
-  <w:num w:numId="5">
+  <w:num w:numId="5" w16cid:durableId="2064719176">
     <w:abstractNumId w:val="2"/>
   </w:num>
-  <w:num w:numId="6">
+  <w:num w:numId="6" w16cid:durableId="682558017">
     <w:abstractNumId w:val="4"/>
   </w:num>
-  <w:num w:numId="7">
+  <w:num w:numId="7" w16cid:durableId="1002317971">
     <w:abstractNumId w:val="5"/>
   </w:num>
-  <w:num w:numId="8">
+  <w:num w:numId="8" w16cid:durableId="298657905">
     <w:abstractNumId w:val="6"/>
   </w:num>
-  <w:num w:numId="9">
+  <w:num w:numId="9" w16cid:durableId="1710180946">
     <w:abstractNumId w:val="7"/>
   </w:num>
-  <w:num w:numId="10">
+  <w:num w:numId="10" w16cid:durableId="1859200633">
     <w:abstractNumId w:val="3"/>
   </w:num>
-  <w:num w:numId="11">
+  <w:num w:numId="11" w16cid:durableId="1090278783">
     <w:abstractNumId w:val="9"/>
   </w:num>
-  <w:num w:numId="12">
+  <w:num w:numId="12" w16cid:durableId="1654289196">
     <w:abstractNumId w:val="8"/>
   </w:num>
-  <w:num w:numId="13">
+  <w:num w:numId="13" w16cid:durableId="469328703">
     <w:abstractNumId w:val="0"/>
   </w:num>
-  <w:num w:numId="14">
+  <w:num w:numId="14" w16cid:durableId="1366906089">
     <w:abstractNumId w:val="1"/>
   </w:num>
-  <w:num w:numId="15">
+  <w:num w:numId="15" w16cid:durableId="1830290839">
     <w:abstractNumId w:val="2"/>
   </w:num>
-  <w:num w:numId="16">
+  <w:num w:numId="16" w16cid:durableId="1858616071">
     <w:abstractNumId w:val="4"/>
   </w:num>
-  <w:num w:numId="17">
+  <w:num w:numId="17" w16cid:durableId="681054780">
     <w:abstractNumId w:val="5"/>
   </w:num>
-  <w:num w:numId="18">
+  <w:num w:numId="18" w16cid:durableId="1371882185">
     <w:abstractNumId w:val="6"/>
   </w:num>
-  <w:num w:numId="19">
+  <w:num w:numId="19" w16cid:durableId="1732266890">
     <w:abstractNumId w:val="7"/>
   </w:num>
-  <w:num w:numId="20">
+  <w:num w:numId="20" w16cid:durableId="1300264710">
     <w:abstractNumId w:val="3"/>
   </w:num>
-  <w:num w:numId="21">
+  <w:num w:numId="21" w16cid:durableId="420414240">
     <w:abstractNumId w:val="0"/>
   </w:num>
-  <w:num w:numId="22">
+  <w:num w:numId="22" w16cid:durableId="871843935">
     <w:abstractNumId w:val="1"/>
   </w:num>
-  <w:num w:numId="23">
+  <w:num w:numId="23" w16cid:durableId="1971666485">
     <w:abstractNumId w:val="8"/>
   </w:num>
-  <w:num w:numId="24">
+  <w:num w:numId="24" w16cid:durableId="1741367037">
     <w:abstractNumId w:val="14"/>
   </w:num>
-  <w:num w:numId="25">
+  <w:num w:numId="25" w16cid:durableId="1595286622">
     <w:abstractNumId w:val="11"/>
   </w:num>
-  <w:num w:numId="26">
+  <w:num w:numId="26" w16cid:durableId="1536649035">
     <w:abstractNumId w:val="13"/>
   </w:num>
-  <w:num w:numId="27">
+  <w:num w:numId="27" w16cid:durableId="205147219">
     <w:abstractNumId w:val="17"/>
   </w:num>
-  <w:num w:numId="28">
+  <w:num w:numId="28" w16cid:durableId="452602261">
     <w:abstractNumId w:val="15"/>
   </w:num>
-  <w:num w:numId="29">
+  <w:num w:numId="29" w16cid:durableId="164369485">
     <w:abstractNumId w:val="17"/>
   </w:num>
-  <w:num w:numId="30">
+  <w:num w:numId="30" w16cid:durableId="361827199">
     <w:abstractNumId w:val="16"/>
   </w:num>
-  <w:num w:numId="31">
+  <w:num w:numId="31" w16cid:durableId="1711954032">
     <w:abstractNumId w:val="10"/>
   </w:num>
-  <w:num w:numId="32">
+  <w:num w:numId="32" w16cid:durableId="817110498">
     <w:abstractNumId w:val="18"/>
   </w:num>
-  <w:num w:numId="33">
+  <w:num w:numId="33" w16cid:durableId="750546655">
     <w:abstractNumId w:val="12"/>
   </w:num>
   <w:numIdMacAtCleanup w:val="8"/>
@@ -2941,7 +2932,7 @@
 </file>
 
 <file path=word/styles.xml><?xml version="1.0" encoding="utf-8"?>
-<w:styles xmlns:mc="http://schemas.openxmlformats.org/markup-compatibility/2006" xmlns:r="http://schemas.openxmlformats.org/officeDocument/2006/relationships" xmlns:w="http://schemas.openxmlformats.org/wordprocessingml/2006/main" xmlns:w14="http://schemas.microsoft.com/office/word/2010/wordml" xmlns:w15="http://schemas.microsoft.com/office/word/2012/wordml" xmlns:w16se="http://schemas.microsoft.com/office/word/2015/wordml/symex" mc:Ignorable="w14 w15 w16se">
+<w:styles xmlns:mc="http://schemas.openxmlformats.org/markup-compatibility/2006" xmlns:r="http://schemas.openxmlformats.org/officeDocument/2006/relationships" xmlns:w="http://schemas.openxmlformats.org/wordprocessingml/2006/main" xmlns:w14="http://schemas.microsoft.com/office/word/2010/wordml" xmlns:w15="http://schemas.microsoft.com/office/word/2012/wordml" xmlns:w16cex="http://schemas.microsoft.com/office/word/2018/wordml/cex" xmlns:w16cid="http://schemas.microsoft.com/office/word/2016/wordml/cid" xmlns:w16="http://schemas.microsoft.com/office/word/2018/wordml" xmlns:w16du="http://schemas.microsoft.com/office/word/2023/wordml/word16du" xmlns:w16sdtdh="http://schemas.microsoft.com/office/word/2020/wordml/sdtdatahash" xmlns:w16se="http://schemas.microsoft.com/office/word/2015/wordml/symex" mc:Ignorable="w14 w15 w16se w16cid w16 w16cex w16sdtdh w16du">
   <w:docDefaults>
     <w:rPrDefault>
       <w:rPr>
@@ -2957,7 +2948,7 @@
       </w:pPr>
     </w:pPrDefault>
   </w:docDefaults>
-  <w:latentStyles w:defLockedState="0" w:defUIPriority="99" w:defSemiHidden="0" w:defUnhideWhenUsed="0" w:defQFormat="0" w:count="371">
+  <w:latentStyles w:defLockedState="0" w:defUIPriority="99" w:defSemiHidden="0" w:defUnhideWhenUsed="0" w:defQFormat="0" w:count="376">
     <w:lsdException w:name="Normal" w:locked="1" w:uiPriority="0" w:qFormat="1"/>
     <w:lsdException w:name="heading 1" w:locked="1" w:qFormat="1"/>
     <w:lsdException w:name="heading 2" w:locked="1" w:uiPriority="0" w:qFormat="1"/>
@@ -3329,6 +3320,11 @@
     <w:lsdException w:name="List Table 5 Dark Accent 6" w:uiPriority="50"/>
     <w:lsdException w:name="List Table 6 Colorful Accent 6" w:uiPriority="51"/>
     <w:lsdException w:name="List Table 7 Colorful Accent 6" w:uiPriority="52"/>
+    <w:lsdException w:name="Mention" w:semiHidden="1" w:unhideWhenUsed="1"/>
+    <w:lsdException w:name="Smart Hyperlink" w:semiHidden="1" w:unhideWhenUsed="1"/>
+    <w:lsdException w:name="Hashtag" w:semiHidden="1" w:unhideWhenUsed="1"/>
+    <w:lsdException w:name="Unresolved Mention" w:semiHidden="1" w:unhideWhenUsed="1"/>
+    <w:lsdException w:name="Smart Link" w:semiHidden="1" w:unhideWhenUsed="1"/>
   </w:latentStyles>
   <w:style w:type="paragraph" w:default="1" w:styleId="Normal">
     <w:name w:val="Normal"/>

</xml_diff>

<commit_message>
feat:Hacer Ampliación 4 Ejercicio 2 Jordan
</commit_message>
<xml_diff>
--- a/Blockchain - Ampliaciones.docx
+++ b/Blockchain - Ampliaciones.docx
@@ -1118,22 +1118,40 @@
           <w:numId w:val="33"/>
         </w:numPr>
         <w:rPr>
-          <w:highlight w:val="red"/>
-        </w:rPr>
-      </w:pPr>
-      <w:r>
-        <w:rPr>
-          <w:highlight w:val="red"/>
+          <w:highlight w:val="green"/>
+        </w:rPr>
+      </w:pPr>
+      <w:r>
+        <w:rPr>
+          <w:highlight w:val="green"/>
         </w:rPr>
         <w:t>4. Mejorar el cálculo del interés (0,8)</w:t>
       </w:r>
     </w:p>
     <w:p>
-      <w:r>
-        <w:t>Total: 1</w:t>
-      </w:r>
-      <w:r>
-        <w:t>,4</w:t>
+      <w:pPr>
+        <w:pStyle w:val="Prrafodelista"/>
+        <w:numPr>
+          <w:ilvl w:val="0"/>
+          <w:numId w:val="33"/>
+        </w:numPr>
+        <w:rPr>
+          <w:highlight w:val="red"/>
+        </w:rPr>
+      </w:pPr>
+      <w:r>
+        <w:rPr>
+          <w:highlight w:val="red"/>
+        </w:rPr>
+        <w:t>5. Venta de BMIW (0,8)</w:t>
+      </w:r>
+    </w:p>
+    <w:p>
+      <w:r>
+        <w:t xml:space="preserve">Total: </w:t>
+      </w:r>
+      <w:r>
+        <w:t>2,6</w:t>
       </w:r>
       <w:r>
         <w:t xml:space="preserve"> puntos</w:t>

</xml_diff>

<commit_message>
feat:Hacer Amplización 5 Ejercicio 2 Jordan
</commit_message>
<xml_diff>
--- a/Blockchain - Ampliaciones.docx
+++ b/Blockchain - Ampliaciones.docx
@@ -1,6 +1,6 @@
 
 <file path=word/document.xml><?xml version="1.0" encoding="utf-8"?>
-<w:document xmlns:wpc="http://schemas.microsoft.com/office/word/2010/wordprocessingCanvas" xmlns:cx="http://schemas.microsoft.com/office/drawing/2014/chartex" xmlns:cx1="http://schemas.microsoft.com/office/drawing/2015/9/8/chartex" xmlns:cx2="http://schemas.microsoft.com/office/drawing/2015/10/21/chartex" xmlns:cx3="http://schemas.microsoft.com/office/drawing/2016/5/9/chartex" xmlns:cx4="http://schemas.microsoft.com/office/drawing/2016/5/10/chartex" xmlns:cx5="http://schemas.microsoft.com/office/drawing/2016/5/11/chartex" xmlns:cx6="http://schemas.microsoft.com/office/drawing/2016/5/12/chartex" xmlns:cx7="http://schemas.microsoft.com/office/drawing/2016/5/13/chartex" xmlns:cx8="http://schemas.microsoft.com/office/drawing/2016/5/14/chartex" xmlns:mc="http://schemas.openxmlformats.org/markup-compatibility/2006" xmlns:aink="http://schemas.microsoft.com/office/drawing/2016/ink" xmlns:am3d="http://schemas.microsoft.com/office/drawing/2017/model3d" xmlns:o="urn:schemas-microsoft-com:office:office" xmlns:oel="http://schemas.microsoft.com/office/2019/extlst" xmlns:r="http://schemas.openxmlformats.org/officeDocument/2006/relationships" xmlns:m="http://schemas.openxmlformats.org/officeDocument/2006/math" xmlns:v="urn:schemas-microsoft-com:vml" xmlns:wp14="http://schemas.microsoft.com/office/word/2010/wordprocessingDrawing" xmlns:wp="http://schemas.openxmlformats.org/drawingml/2006/wordprocessingDrawing" xmlns:w10="urn:schemas-microsoft-com:office:word" xmlns:w="http://schemas.openxmlformats.org/wordprocessingml/2006/main" xmlns:w14="http://schemas.microsoft.com/office/word/2010/wordml" xmlns:w15="http://schemas.microsoft.com/office/word/2012/wordml" xmlns:w16cex="http://schemas.microsoft.com/office/word/2018/wordml/cex" xmlns:w16cid="http://schemas.microsoft.com/office/word/2016/wordml/cid" xmlns:w16="http://schemas.microsoft.com/office/word/2018/wordml" xmlns:w16du="http://schemas.microsoft.com/office/word/2023/wordml/word16du" xmlns:w16sdtdh="http://schemas.microsoft.com/office/word/2020/wordml/sdtdatahash" xmlns:w16se="http://schemas.microsoft.com/office/word/2015/wordml/symex" xmlns:wpg="http://schemas.microsoft.com/office/word/2010/wordprocessingGroup" xmlns:wpi="http://schemas.microsoft.com/office/word/2010/wordprocessingInk" xmlns:wne="http://schemas.microsoft.com/office/word/2006/wordml" xmlns:wps="http://schemas.microsoft.com/office/word/2010/wordprocessingShape" mc:Ignorable="w14 w15 w16se w16cid w16 w16cex w16sdtdh w16du wp14">
+<w:document xmlns:wpc="http://schemas.microsoft.com/office/word/2010/wordprocessingCanvas" xmlns:cx="http://schemas.microsoft.com/office/drawing/2014/chartex" xmlns:cx1="http://schemas.microsoft.com/office/drawing/2015/9/8/chartex" xmlns:cx2="http://schemas.microsoft.com/office/drawing/2015/10/21/chartex" xmlns:cx3="http://schemas.microsoft.com/office/drawing/2016/5/9/chartex" xmlns:cx4="http://schemas.microsoft.com/office/drawing/2016/5/10/chartex" xmlns:cx5="http://schemas.microsoft.com/office/drawing/2016/5/11/chartex" xmlns:cx6="http://schemas.microsoft.com/office/drawing/2016/5/12/chartex" xmlns:cx7="http://schemas.microsoft.com/office/drawing/2016/5/13/chartex" xmlns:cx8="http://schemas.microsoft.com/office/drawing/2016/5/14/chartex" xmlns:mc="http://schemas.openxmlformats.org/markup-compatibility/2006" xmlns:aink="http://schemas.microsoft.com/office/drawing/2016/ink" xmlns:am3d="http://schemas.microsoft.com/office/drawing/2017/model3d" xmlns:o="urn:schemas-microsoft-com:office:office" xmlns:oel="http://schemas.microsoft.com/office/2019/extlst" xmlns:r="http://schemas.openxmlformats.org/officeDocument/2006/relationships" xmlns:m="http://schemas.openxmlformats.org/officeDocument/2006/math" xmlns:v="urn:schemas-microsoft-com:vml" xmlns:wp14="http://schemas.microsoft.com/office/word/2010/wordprocessingDrawing" xmlns:wp="http://schemas.openxmlformats.org/drawingml/2006/wordprocessingDrawing" xmlns:w10="urn:schemas-microsoft-com:office:word" xmlns:w="http://schemas.openxmlformats.org/wordprocessingml/2006/main" xmlns:w14="http://schemas.microsoft.com/office/word/2010/wordml" xmlns:w15="http://schemas.microsoft.com/office/word/2012/wordml" xmlns:w16cex="http://schemas.microsoft.com/office/word/2018/wordml/cex" xmlns:w16cid="http://schemas.microsoft.com/office/word/2016/wordml/cid" xmlns:w16="http://schemas.microsoft.com/office/word/2018/wordml" xmlns:w16du="http://schemas.microsoft.com/office/word/2023/wordml/word16du" xmlns:w16sdtdh="http://schemas.microsoft.com/office/word/2020/wordml/sdtdatahash" xmlns:w16sdtfl="http://schemas.microsoft.com/office/word/2024/wordml/sdtformatlock" xmlns:w16se="http://schemas.microsoft.com/office/word/2015/wordml/symex" xmlns:wpg="http://schemas.microsoft.com/office/word/2010/wordprocessingGroup" xmlns:wpi="http://schemas.microsoft.com/office/word/2010/wordprocessingInk" xmlns:wne="http://schemas.microsoft.com/office/word/2006/wordml" xmlns:wps="http://schemas.microsoft.com/office/word/2010/wordprocessingShape" mc:Ignorable="w14 w15 w16se w16cid w16 w16cex w16sdtdh w16sdtfl w16du wp14">
   <w:body>
     <w:p>
       <w:pPr>
@@ -535,7 +535,7 @@
           <w:iCs/>
           <w:noProof/>
         </w:rPr>
-        <w:t>19 de diciembre de 2024</w:t>
+        <w:t>10 de enero de 2025</w:t>
       </w:r>
       <w:r>
         <w:rPr>
@@ -1136,12 +1136,12 @@
           <w:numId w:val="33"/>
         </w:numPr>
         <w:rPr>
-          <w:highlight w:val="red"/>
-        </w:rPr>
-      </w:pPr>
-      <w:r>
-        <w:rPr>
-          <w:highlight w:val="red"/>
+          <w:highlight w:val="green"/>
+        </w:rPr>
+      </w:pPr>
+      <w:r>
+        <w:rPr>
+          <w:highlight w:val="green"/>
         </w:rPr>
         <w:t>5. Venta de BMIW (0,8)</w:t>
       </w:r>
@@ -1151,7 +1151,7 @@
         <w:t xml:space="preserve">Total: </w:t>
       </w:r>
       <w:r>
-        <w:t>2,6</w:t>
+        <w:t>3,4</w:t>
       </w:r>
       <w:r>
         <w:t xml:space="preserve"> puntos</w:t>
@@ -1198,7 +1198,7 @@
 </file>
 
 <file path=word/endnotes.xml><?xml version="1.0" encoding="utf-8"?>
-<w:endnotes xmlns:wpc="http://schemas.microsoft.com/office/word/2010/wordprocessingCanvas" xmlns:cx="http://schemas.microsoft.com/office/drawing/2014/chartex" xmlns:cx1="http://schemas.microsoft.com/office/drawing/2015/9/8/chartex" xmlns:cx2="http://schemas.microsoft.com/office/drawing/2015/10/21/chartex" xmlns:cx3="http://schemas.microsoft.com/office/drawing/2016/5/9/chartex" xmlns:cx4="http://schemas.microsoft.com/office/drawing/2016/5/10/chartex" xmlns:cx5="http://schemas.microsoft.com/office/drawing/2016/5/11/chartex" xmlns:cx6="http://schemas.microsoft.com/office/drawing/2016/5/12/chartex" xmlns:cx7="http://schemas.microsoft.com/office/drawing/2016/5/13/chartex" xmlns:cx8="http://schemas.microsoft.com/office/drawing/2016/5/14/chartex" xmlns:mc="http://schemas.openxmlformats.org/markup-compatibility/2006" xmlns:aink="http://schemas.microsoft.com/office/drawing/2016/ink" xmlns:am3d="http://schemas.microsoft.com/office/drawing/2017/model3d" xmlns:o="urn:schemas-microsoft-com:office:office" xmlns:oel="http://schemas.microsoft.com/office/2019/extlst" xmlns:r="http://schemas.openxmlformats.org/officeDocument/2006/relationships" xmlns:m="http://schemas.openxmlformats.org/officeDocument/2006/math" xmlns:v="urn:schemas-microsoft-com:vml" xmlns:wp14="http://schemas.microsoft.com/office/word/2010/wordprocessingDrawing" xmlns:wp="http://schemas.openxmlformats.org/drawingml/2006/wordprocessingDrawing" xmlns:w10="urn:schemas-microsoft-com:office:word" xmlns:w="http://schemas.openxmlformats.org/wordprocessingml/2006/main" xmlns:w14="http://schemas.microsoft.com/office/word/2010/wordml" xmlns:w15="http://schemas.microsoft.com/office/word/2012/wordml" xmlns:w16cex="http://schemas.microsoft.com/office/word/2018/wordml/cex" xmlns:w16cid="http://schemas.microsoft.com/office/word/2016/wordml/cid" xmlns:w16="http://schemas.microsoft.com/office/word/2018/wordml" xmlns:w16du="http://schemas.microsoft.com/office/word/2023/wordml/word16du" xmlns:w16sdtdh="http://schemas.microsoft.com/office/word/2020/wordml/sdtdatahash" xmlns:w16se="http://schemas.microsoft.com/office/word/2015/wordml/symex" xmlns:wpg="http://schemas.microsoft.com/office/word/2010/wordprocessingGroup" xmlns:wpi="http://schemas.microsoft.com/office/word/2010/wordprocessingInk" xmlns:wne="http://schemas.microsoft.com/office/word/2006/wordml" xmlns:wps="http://schemas.microsoft.com/office/word/2010/wordprocessingShape" mc:Ignorable="w14 w15 w16se w16cid w16 w16cex w16sdtdh w16du wp14">
+<w:endnotes xmlns:wpc="http://schemas.microsoft.com/office/word/2010/wordprocessingCanvas" xmlns:cx="http://schemas.microsoft.com/office/drawing/2014/chartex" xmlns:cx1="http://schemas.microsoft.com/office/drawing/2015/9/8/chartex" xmlns:cx2="http://schemas.microsoft.com/office/drawing/2015/10/21/chartex" xmlns:cx3="http://schemas.microsoft.com/office/drawing/2016/5/9/chartex" xmlns:cx4="http://schemas.microsoft.com/office/drawing/2016/5/10/chartex" xmlns:cx5="http://schemas.microsoft.com/office/drawing/2016/5/11/chartex" xmlns:cx6="http://schemas.microsoft.com/office/drawing/2016/5/12/chartex" xmlns:cx7="http://schemas.microsoft.com/office/drawing/2016/5/13/chartex" xmlns:cx8="http://schemas.microsoft.com/office/drawing/2016/5/14/chartex" xmlns:mc="http://schemas.openxmlformats.org/markup-compatibility/2006" xmlns:aink="http://schemas.microsoft.com/office/drawing/2016/ink" xmlns:am3d="http://schemas.microsoft.com/office/drawing/2017/model3d" xmlns:o="urn:schemas-microsoft-com:office:office" xmlns:oel="http://schemas.microsoft.com/office/2019/extlst" xmlns:r="http://schemas.openxmlformats.org/officeDocument/2006/relationships" xmlns:m="http://schemas.openxmlformats.org/officeDocument/2006/math" xmlns:v="urn:schemas-microsoft-com:vml" xmlns:wp14="http://schemas.microsoft.com/office/word/2010/wordprocessingDrawing" xmlns:wp="http://schemas.openxmlformats.org/drawingml/2006/wordprocessingDrawing" xmlns:w10="urn:schemas-microsoft-com:office:word" xmlns:w="http://schemas.openxmlformats.org/wordprocessingml/2006/main" xmlns:w14="http://schemas.microsoft.com/office/word/2010/wordml" xmlns:w15="http://schemas.microsoft.com/office/word/2012/wordml" xmlns:w16cex="http://schemas.microsoft.com/office/word/2018/wordml/cex" xmlns:w16cid="http://schemas.microsoft.com/office/word/2016/wordml/cid" xmlns:w16="http://schemas.microsoft.com/office/word/2018/wordml" xmlns:w16du="http://schemas.microsoft.com/office/word/2023/wordml/word16du" xmlns:w16sdtdh="http://schemas.microsoft.com/office/word/2020/wordml/sdtdatahash" xmlns:w16sdtfl="http://schemas.microsoft.com/office/word/2024/wordml/sdtformatlock" xmlns:w16se="http://schemas.microsoft.com/office/word/2015/wordml/symex" xmlns:wpg="http://schemas.microsoft.com/office/word/2010/wordprocessingGroup" xmlns:wpi="http://schemas.microsoft.com/office/word/2010/wordprocessingInk" xmlns:wne="http://schemas.microsoft.com/office/word/2006/wordml" xmlns:wps="http://schemas.microsoft.com/office/word/2010/wordprocessingShape" mc:Ignorable="w14 w15 w16se w16cid w16 w16cex w16sdtdh w16sdtfl w16du wp14">
   <w:endnote w:type="separator" w:id="-1">
     <w:p>
       <w:r>
@@ -1217,7 +1217,7 @@
 </file>
 
 <file path=word/footer1.xml><?xml version="1.0" encoding="utf-8"?>
-<w:ftr xmlns:wpc="http://schemas.microsoft.com/office/word/2010/wordprocessingCanvas" xmlns:cx="http://schemas.microsoft.com/office/drawing/2014/chartex" xmlns:cx1="http://schemas.microsoft.com/office/drawing/2015/9/8/chartex" xmlns:cx2="http://schemas.microsoft.com/office/drawing/2015/10/21/chartex" xmlns:cx3="http://schemas.microsoft.com/office/drawing/2016/5/9/chartex" xmlns:cx4="http://schemas.microsoft.com/office/drawing/2016/5/10/chartex" xmlns:cx5="http://schemas.microsoft.com/office/drawing/2016/5/11/chartex" xmlns:cx6="http://schemas.microsoft.com/office/drawing/2016/5/12/chartex" xmlns:cx7="http://schemas.microsoft.com/office/drawing/2016/5/13/chartex" xmlns:cx8="http://schemas.microsoft.com/office/drawing/2016/5/14/chartex" xmlns:mc="http://schemas.openxmlformats.org/markup-compatibility/2006" xmlns:aink="http://schemas.microsoft.com/office/drawing/2016/ink" xmlns:am3d="http://schemas.microsoft.com/office/drawing/2017/model3d" xmlns:o="urn:schemas-microsoft-com:office:office" xmlns:oel="http://schemas.microsoft.com/office/2019/extlst" xmlns:r="http://schemas.openxmlformats.org/officeDocument/2006/relationships" xmlns:m="http://schemas.openxmlformats.org/officeDocument/2006/math" xmlns:v="urn:schemas-microsoft-com:vml" xmlns:wp14="http://schemas.microsoft.com/office/word/2010/wordprocessingDrawing" xmlns:wp="http://schemas.openxmlformats.org/drawingml/2006/wordprocessingDrawing" xmlns:w10="urn:schemas-microsoft-com:office:word" xmlns:w="http://schemas.openxmlformats.org/wordprocessingml/2006/main" xmlns:w14="http://schemas.microsoft.com/office/word/2010/wordml" xmlns:w15="http://schemas.microsoft.com/office/word/2012/wordml" xmlns:w16cex="http://schemas.microsoft.com/office/word/2018/wordml/cex" xmlns:w16cid="http://schemas.microsoft.com/office/word/2016/wordml/cid" xmlns:w16="http://schemas.microsoft.com/office/word/2018/wordml" xmlns:w16du="http://schemas.microsoft.com/office/word/2023/wordml/word16du" xmlns:w16sdtdh="http://schemas.microsoft.com/office/word/2020/wordml/sdtdatahash" xmlns:w16se="http://schemas.microsoft.com/office/word/2015/wordml/symex" xmlns:wpg="http://schemas.microsoft.com/office/word/2010/wordprocessingGroup" xmlns:wpi="http://schemas.microsoft.com/office/word/2010/wordprocessingInk" xmlns:wne="http://schemas.microsoft.com/office/word/2006/wordml" xmlns:wps="http://schemas.microsoft.com/office/word/2010/wordprocessingShape" mc:Ignorable="w14 w15 w16se w16cid w16 w16cex w16sdtdh w16du wp14">
+<w:ftr xmlns:wpc="http://schemas.microsoft.com/office/word/2010/wordprocessingCanvas" xmlns:cx="http://schemas.microsoft.com/office/drawing/2014/chartex" xmlns:cx1="http://schemas.microsoft.com/office/drawing/2015/9/8/chartex" xmlns:cx2="http://schemas.microsoft.com/office/drawing/2015/10/21/chartex" xmlns:cx3="http://schemas.microsoft.com/office/drawing/2016/5/9/chartex" xmlns:cx4="http://schemas.microsoft.com/office/drawing/2016/5/10/chartex" xmlns:cx5="http://schemas.microsoft.com/office/drawing/2016/5/11/chartex" xmlns:cx6="http://schemas.microsoft.com/office/drawing/2016/5/12/chartex" xmlns:cx7="http://schemas.microsoft.com/office/drawing/2016/5/13/chartex" xmlns:cx8="http://schemas.microsoft.com/office/drawing/2016/5/14/chartex" xmlns:mc="http://schemas.openxmlformats.org/markup-compatibility/2006" xmlns:aink="http://schemas.microsoft.com/office/drawing/2016/ink" xmlns:am3d="http://schemas.microsoft.com/office/drawing/2017/model3d" xmlns:o="urn:schemas-microsoft-com:office:office" xmlns:oel="http://schemas.microsoft.com/office/2019/extlst" xmlns:r="http://schemas.openxmlformats.org/officeDocument/2006/relationships" xmlns:m="http://schemas.openxmlformats.org/officeDocument/2006/math" xmlns:v="urn:schemas-microsoft-com:vml" xmlns:wp14="http://schemas.microsoft.com/office/word/2010/wordprocessingDrawing" xmlns:wp="http://schemas.openxmlformats.org/drawingml/2006/wordprocessingDrawing" xmlns:w10="urn:schemas-microsoft-com:office:word" xmlns:w="http://schemas.openxmlformats.org/wordprocessingml/2006/main" xmlns:w14="http://schemas.microsoft.com/office/word/2010/wordml" xmlns:w15="http://schemas.microsoft.com/office/word/2012/wordml" xmlns:w16cex="http://schemas.microsoft.com/office/word/2018/wordml/cex" xmlns:w16cid="http://schemas.microsoft.com/office/word/2016/wordml/cid" xmlns:w16="http://schemas.microsoft.com/office/word/2018/wordml" xmlns:w16du="http://schemas.microsoft.com/office/word/2023/wordml/word16du" xmlns:w16sdtdh="http://schemas.microsoft.com/office/word/2020/wordml/sdtdatahash" xmlns:w16sdtfl="http://schemas.microsoft.com/office/word/2024/wordml/sdtformatlock" xmlns:w16se="http://schemas.microsoft.com/office/word/2015/wordml/symex" xmlns:wpg="http://schemas.microsoft.com/office/word/2010/wordprocessingGroup" xmlns:wpi="http://schemas.microsoft.com/office/word/2010/wordprocessingInk" xmlns:wne="http://schemas.microsoft.com/office/word/2006/wordml" xmlns:wps="http://schemas.microsoft.com/office/word/2010/wordprocessingShape" mc:Ignorable="w14 w15 w16se w16cid w16 w16cex w16sdtdh w16sdtfl w16du wp14">
   <w:p>
     <w:pPr>
       <w:pStyle w:val="Piedepgina"/>
@@ -1346,7 +1346,7 @@
         <w:sz w:val="16"/>
         <w:szCs w:val="16"/>
       </w:rPr>
-      <w:t>19/12/24</w:t>
+      <w:t>10/01/25</w:t>
     </w:r>
     <w:r>
       <w:rPr>
@@ -1361,7 +1361,7 @@
 </file>
 
 <file path=word/footnotes.xml><?xml version="1.0" encoding="utf-8"?>
-<w:footnotes xmlns:wpc="http://schemas.microsoft.com/office/word/2010/wordprocessingCanvas" xmlns:cx="http://schemas.microsoft.com/office/drawing/2014/chartex" xmlns:cx1="http://schemas.microsoft.com/office/drawing/2015/9/8/chartex" xmlns:cx2="http://schemas.microsoft.com/office/drawing/2015/10/21/chartex" xmlns:cx3="http://schemas.microsoft.com/office/drawing/2016/5/9/chartex" xmlns:cx4="http://schemas.microsoft.com/office/drawing/2016/5/10/chartex" xmlns:cx5="http://schemas.microsoft.com/office/drawing/2016/5/11/chartex" xmlns:cx6="http://schemas.microsoft.com/office/drawing/2016/5/12/chartex" xmlns:cx7="http://schemas.microsoft.com/office/drawing/2016/5/13/chartex" xmlns:cx8="http://schemas.microsoft.com/office/drawing/2016/5/14/chartex" xmlns:mc="http://schemas.openxmlformats.org/markup-compatibility/2006" xmlns:aink="http://schemas.microsoft.com/office/drawing/2016/ink" xmlns:am3d="http://schemas.microsoft.com/office/drawing/2017/model3d" xmlns:o="urn:schemas-microsoft-com:office:office" xmlns:oel="http://schemas.microsoft.com/office/2019/extlst" xmlns:r="http://schemas.openxmlformats.org/officeDocument/2006/relationships" xmlns:m="http://schemas.openxmlformats.org/officeDocument/2006/math" xmlns:v="urn:schemas-microsoft-com:vml" xmlns:wp14="http://schemas.microsoft.com/office/word/2010/wordprocessingDrawing" xmlns:wp="http://schemas.openxmlformats.org/drawingml/2006/wordprocessingDrawing" xmlns:w10="urn:schemas-microsoft-com:office:word" xmlns:w="http://schemas.openxmlformats.org/wordprocessingml/2006/main" xmlns:w14="http://schemas.microsoft.com/office/word/2010/wordml" xmlns:w15="http://schemas.microsoft.com/office/word/2012/wordml" xmlns:w16cex="http://schemas.microsoft.com/office/word/2018/wordml/cex" xmlns:w16cid="http://schemas.microsoft.com/office/word/2016/wordml/cid" xmlns:w16="http://schemas.microsoft.com/office/word/2018/wordml" xmlns:w16du="http://schemas.microsoft.com/office/word/2023/wordml/word16du" xmlns:w16sdtdh="http://schemas.microsoft.com/office/word/2020/wordml/sdtdatahash" xmlns:w16se="http://schemas.microsoft.com/office/word/2015/wordml/symex" xmlns:wpg="http://schemas.microsoft.com/office/word/2010/wordprocessingGroup" xmlns:wpi="http://schemas.microsoft.com/office/word/2010/wordprocessingInk" xmlns:wne="http://schemas.microsoft.com/office/word/2006/wordml" xmlns:wps="http://schemas.microsoft.com/office/word/2010/wordprocessingShape" mc:Ignorable="w14 w15 w16se w16cid w16 w16cex w16sdtdh w16du wp14">
+<w:footnotes xmlns:wpc="http://schemas.microsoft.com/office/word/2010/wordprocessingCanvas" xmlns:cx="http://schemas.microsoft.com/office/drawing/2014/chartex" xmlns:cx1="http://schemas.microsoft.com/office/drawing/2015/9/8/chartex" xmlns:cx2="http://schemas.microsoft.com/office/drawing/2015/10/21/chartex" xmlns:cx3="http://schemas.microsoft.com/office/drawing/2016/5/9/chartex" xmlns:cx4="http://schemas.microsoft.com/office/drawing/2016/5/10/chartex" xmlns:cx5="http://schemas.microsoft.com/office/drawing/2016/5/11/chartex" xmlns:cx6="http://schemas.microsoft.com/office/drawing/2016/5/12/chartex" xmlns:cx7="http://schemas.microsoft.com/office/drawing/2016/5/13/chartex" xmlns:cx8="http://schemas.microsoft.com/office/drawing/2016/5/14/chartex" xmlns:mc="http://schemas.openxmlformats.org/markup-compatibility/2006" xmlns:aink="http://schemas.microsoft.com/office/drawing/2016/ink" xmlns:am3d="http://schemas.microsoft.com/office/drawing/2017/model3d" xmlns:o="urn:schemas-microsoft-com:office:office" xmlns:oel="http://schemas.microsoft.com/office/2019/extlst" xmlns:r="http://schemas.openxmlformats.org/officeDocument/2006/relationships" xmlns:m="http://schemas.openxmlformats.org/officeDocument/2006/math" xmlns:v="urn:schemas-microsoft-com:vml" xmlns:wp14="http://schemas.microsoft.com/office/word/2010/wordprocessingDrawing" xmlns:wp="http://schemas.openxmlformats.org/drawingml/2006/wordprocessingDrawing" xmlns:w10="urn:schemas-microsoft-com:office:word" xmlns:w="http://schemas.openxmlformats.org/wordprocessingml/2006/main" xmlns:w14="http://schemas.microsoft.com/office/word/2010/wordml" xmlns:w15="http://schemas.microsoft.com/office/word/2012/wordml" xmlns:w16cex="http://schemas.microsoft.com/office/word/2018/wordml/cex" xmlns:w16cid="http://schemas.microsoft.com/office/word/2016/wordml/cid" xmlns:w16="http://schemas.microsoft.com/office/word/2018/wordml" xmlns:w16du="http://schemas.microsoft.com/office/word/2023/wordml/word16du" xmlns:w16sdtdh="http://schemas.microsoft.com/office/word/2020/wordml/sdtdatahash" xmlns:w16sdtfl="http://schemas.microsoft.com/office/word/2024/wordml/sdtformatlock" xmlns:w16se="http://schemas.microsoft.com/office/word/2015/wordml/symex" xmlns:wpg="http://schemas.microsoft.com/office/word/2010/wordprocessingGroup" xmlns:wpi="http://schemas.microsoft.com/office/word/2010/wordprocessingInk" xmlns:wne="http://schemas.microsoft.com/office/word/2006/wordml" xmlns:wps="http://schemas.microsoft.com/office/word/2010/wordprocessingShape" mc:Ignorable="w14 w15 w16se w16cid w16 w16cex w16sdtdh w16sdtfl w16du wp14">
   <w:footnote w:type="separator" w:id="-1">
     <w:p>
       <w:r>
@@ -1380,7 +1380,7 @@
 </file>
 
 <file path=word/header1.xml><?xml version="1.0" encoding="utf-8"?>
-<w:hdr xmlns:wpc="http://schemas.microsoft.com/office/word/2010/wordprocessingCanvas" xmlns:cx="http://schemas.microsoft.com/office/drawing/2014/chartex" xmlns:cx1="http://schemas.microsoft.com/office/drawing/2015/9/8/chartex" xmlns:cx2="http://schemas.microsoft.com/office/drawing/2015/10/21/chartex" xmlns:cx3="http://schemas.microsoft.com/office/drawing/2016/5/9/chartex" xmlns:cx4="http://schemas.microsoft.com/office/drawing/2016/5/10/chartex" xmlns:cx5="http://schemas.microsoft.com/office/drawing/2016/5/11/chartex" xmlns:cx6="http://schemas.microsoft.com/office/drawing/2016/5/12/chartex" xmlns:cx7="http://schemas.microsoft.com/office/drawing/2016/5/13/chartex" xmlns:cx8="http://schemas.microsoft.com/office/drawing/2016/5/14/chartex" xmlns:mc="http://schemas.openxmlformats.org/markup-compatibility/2006" xmlns:aink="http://schemas.microsoft.com/office/drawing/2016/ink" xmlns:am3d="http://schemas.microsoft.com/office/drawing/2017/model3d" xmlns:o="urn:schemas-microsoft-com:office:office" xmlns:oel="http://schemas.microsoft.com/office/2019/extlst" xmlns:r="http://schemas.openxmlformats.org/officeDocument/2006/relationships" xmlns:m="http://schemas.openxmlformats.org/officeDocument/2006/math" xmlns:v="urn:schemas-microsoft-com:vml" xmlns:wp14="http://schemas.microsoft.com/office/word/2010/wordprocessingDrawing" xmlns:wp="http://schemas.openxmlformats.org/drawingml/2006/wordprocessingDrawing" xmlns:w10="urn:schemas-microsoft-com:office:word" xmlns:w="http://schemas.openxmlformats.org/wordprocessingml/2006/main" xmlns:w14="http://schemas.microsoft.com/office/word/2010/wordml" xmlns:w15="http://schemas.microsoft.com/office/word/2012/wordml" xmlns:w16cex="http://schemas.microsoft.com/office/word/2018/wordml/cex" xmlns:w16cid="http://schemas.microsoft.com/office/word/2016/wordml/cid" xmlns:w16="http://schemas.microsoft.com/office/word/2018/wordml" xmlns:w16du="http://schemas.microsoft.com/office/word/2023/wordml/word16du" xmlns:w16sdtdh="http://schemas.microsoft.com/office/word/2020/wordml/sdtdatahash" xmlns:w16se="http://schemas.microsoft.com/office/word/2015/wordml/symex" xmlns:wpg="http://schemas.microsoft.com/office/word/2010/wordprocessingGroup" xmlns:wpi="http://schemas.microsoft.com/office/word/2010/wordprocessingInk" xmlns:wne="http://schemas.microsoft.com/office/word/2006/wordml" xmlns:wps="http://schemas.microsoft.com/office/word/2010/wordprocessingShape" mc:Ignorable="w14 w15 w16se w16cid w16 w16cex w16sdtdh w16du wp14">
+<w:hdr xmlns:wpc="http://schemas.microsoft.com/office/word/2010/wordprocessingCanvas" xmlns:cx="http://schemas.microsoft.com/office/drawing/2014/chartex" xmlns:cx1="http://schemas.microsoft.com/office/drawing/2015/9/8/chartex" xmlns:cx2="http://schemas.microsoft.com/office/drawing/2015/10/21/chartex" xmlns:cx3="http://schemas.microsoft.com/office/drawing/2016/5/9/chartex" xmlns:cx4="http://schemas.microsoft.com/office/drawing/2016/5/10/chartex" xmlns:cx5="http://schemas.microsoft.com/office/drawing/2016/5/11/chartex" xmlns:cx6="http://schemas.microsoft.com/office/drawing/2016/5/12/chartex" xmlns:cx7="http://schemas.microsoft.com/office/drawing/2016/5/13/chartex" xmlns:cx8="http://schemas.microsoft.com/office/drawing/2016/5/14/chartex" xmlns:mc="http://schemas.openxmlformats.org/markup-compatibility/2006" xmlns:aink="http://schemas.microsoft.com/office/drawing/2016/ink" xmlns:am3d="http://schemas.microsoft.com/office/drawing/2017/model3d" xmlns:o="urn:schemas-microsoft-com:office:office" xmlns:oel="http://schemas.microsoft.com/office/2019/extlst" xmlns:r="http://schemas.openxmlformats.org/officeDocument/2006/relationships" xmlns:m="http://schemas.openxmlformats.org/officeDocument/2006/math" xmlns:v="urn:schemas-microsoft-com:vml" xmlns:wp14="http://schemas.microsoft.com/office/word/2010/wordprocessingDrawing" xmlns:wp="http://schemas.openxmlformats.org/drawingml/2006/wordprocessingDrawing" xmlns:w10="urn:schemas-microsoft-com:office:word" xmlns:w="http://schemas.openxmlformats.org/wordprocessingml/2006/main" xmlns:w14="http://schemas.microsoft.com/office/word/2010/wordml" xmlns:w15="http://schemas.microsoft.com/office/word/2012/wordml" xmlns:w16cex="http://schemas.microsoft.com/office/word/2018/wordml/cex" xmlns:w16cid="http://schemas.microsoft.com/office/word/2016/wordml/cid" xmlns:w16="http://schemas.microsoft.com/office/word/2018/wordml" xmlns:w16du="http://schemas.microsoft.com/office/word/2023/wordml/word16du" xmlns:w16sdtdh="http://schemas.microsoft.com/office/word/2020/wordml/sdtdatahash" xmlns:w16sdtfl="http://schemas.microsoft.com/office/word/2024/wordml/sdtformatlock" xmlns:w16se="http://schemas.microsoft.com/office/word/2015/wordml/symex" xmlns:wpg="http://schemas.microsoft.com/office/word/2010/wordprocessingGroup" xmlns:wpi="http://schemas.microsoft.com/office/word/2010/wordprocessingInk" xmlns:wne="http://schemas.microsoft.com/office/word/2006/wordml" xmlns:wps="http://schemas.microsoft.com/office/word/2010/wordprocessingShape" mc:Ignorable="w14 w15 w16se w16cid w16 w16cex w16sdtdh w16sdtfl w16du wp14">
   <w:p>
     <w:pPr>
       <w:pStyle w:val="Encabezado"/>
@@ -1460,7 +1460,7 @@
 </file>
 
 <file path=word/numbering.xml><?xml version="1.0" encoding="utf-8"?>
-<w:numbering xmlns:wpc="http://schemas.microsoft.com/office/word/2010/wordprocessingCanvas" xmlns:cx="http://schemas.microsoft.com/office/drawing/2014/chartex" xmlns:cx1="http://schemas.microsoft.com/office/drawing/2015/9/8/chartex" xmlns:cx2="http://schemas.microsoft.com/office/drawing/2015/10/21/chartex" xmlns:cx3="http://schemas.microsoft.com/office/drawing/2016/5/9/chartex" xmlns:cx4="http://schemas.microsoft.com/office/drawing/2016/5/10/chartex" xmlns:cx5="http://schemas.microsoft.com/office/drawing/2016/5/11/chartex" xmlns:cx6="http://schemas.microsoft.com/office/drawing/2016/5/12/chartex" xmlns:cx7="http://schemas.microsoft.com/office/drawing/2016/5/13/chartex" xmlns:cx8="http://schemas.microsoft.com/office/drawing/2016/5/14/chartex" xmlns:mc="http://schemas.openxmlformats.org/markup-compatibility/2006" xmlns:aink="http://schemas.microsoft.com/office/drawing/2016/ink" xmlns:am3d="http://schemas.microsoft.com/office/drawing/2017/model3d" xmlns:o="urn:schemas-microsoft-com:office:office" xmlns:oel="http://schemas.microsoft.com/office/2019/extlst" xmlns:r="http://schemas.openxmlformats.org/officeDocument/2006/relationships" xmlns:m="http://schemas.openxmlformats.org/officeDocument/2006/math" xmlns:v="urn:schemas-microsoft-com:vml" xmlns:wp14="http://schemas.microsoft.com/office/word/2010/wordprocessingDrawing" xmlns:wp="http://schemas.openxmlformats.org/drawingml/2006/wordprocessingDrawing" xmlns:w10="urn:schemas-microsoft-com:office:word" xmlns:w="http://schemas.openxmlformats.org/wordprocessingml/2006/main" xmlns:w14="http://schemas.microsoft.com/office/word/2010/wordml" xmlns:w15="http://schemas.microsoft.com/office/word/2012/wordml" xmlns:w16cex="http://schemas.microsoft.com/office/word/2018/wordml/cex" xmlns:w16cid="http://schemas.microsoft.com/office/word/2016/wordml/cid" xmlns:w16="http://schemas.microsoft.com/office/word/2018/wordml" xmlns:w16du="http://schemas.microsoft.com/office/word/2023/wordml/word16du" xmlns:w16sdtdh="http://schemas.microsoft.com/office/word/2020/wordml/sdtdatahash" xmlns:w16se="http://schemas.microsoft.com/office/word/2015/wordml/symex" xmlns:wpg="http://schemas.microsoft.com/office/word/2010/wordprocessingGroup" xmlns:wpi="http://schemas.microsoft.com/office/word/2010/wordprocessingInk" xmlns:wne="http://schemas.microsoft.com/office/word/2006/wordml" xmlns:wps="http://schemas.microsoft.com/office/word/2010/wordprocessingShape" mc:Ignorable="w14 w15 w16se w16cid w16 w16cex w16sdtdh w16du wp14">
+<w:numbering xmlns:wpc="http://schemas.microsoft.com/office/word/2010/wordprocessingCanvas" xmlns:cx="http://schemas.microsoft.com/office/drawing/2014/chartex" xmlns:cx1="http://schemas.microsoft.com/office/drawing/2015/9/8/chartex" xmlns:cx2="http://schemas.microsoft.com/office/drawing/2015/10/21/chartex" xmlns:cx3="http://schemas.microsoft.com/office/drawing/2016/5/9/chartex" xmlns:cx4="http://schemas.microsoft.com/office/drawing/2016/5/10/chartex" xmlns:cx5="http://schemas.microsoft.com/office/drawing/2016/5/11/chartex" xmlns:cx6="http://schemas.microsoft.com/office/drawing/2016/5/12/chartex" xmlns:cx7="http://schemas.microsoft.com/office/drawing/2016/5/13/chartex" xmlns:cx8="http://schemas.microsoft.com/office/drawing/2016/5/14/chartex" xmlns:mc="http://schemas.openxmlformats.org/markup-compatibility/2006" xmlns:aink="http://schemas.microsoft.com/office/drawing/2016/ink" xmlns:am3d="http://schemas.microsoft.com/office/drawing/2017/model3d" xmlns:o="urn:schemas-microsoft-com:office:office" xmlns:oel="http://schemas.microsoft.com/office/2019/extlst" xmlns:r="http://schemas.openxmlformats.org/officeDocument/2006/relationships" xmlns:m="http://schemas.openxmlformats.org/officeDocument/2006/math" xmlns:v="urn:schemas-microsoft-com:vml" xmlns:wp14="http://schemas.microsoft.com/office/word/2010/wordprocessingDrawing" xmlns:wp="http://schemas.openxmlformats.org/drawingml/2006/wordprocessingDrawing" xmlns:w10="urn:schemas-microsoft-com:office:word" xmlns:w="http://schemas.openxmlformats.org/wordprocessingml/2006/main" xmlns:w14="http://schemas.microsoft.com/office/word/2010/wordml" xmlns:w15="http://schemas.microsoft.com/office/word/2012/wordml" xmlns:w16cex="http://schemas.microsoft.com/office/word/2018/wordml/cex" xmlns:w16cid="http://schemas.microsoft.com/office/word/2016/wordml/cid" xmlns:w16="http://schemas.microsoft.com/office/word/2018/wordml" xmlns:w16du="http://schemas.microsoft.com/office/word/2023/wordml/word16du" xmlns:w16sdtdh="http://schemas.microsoft.com/office/word/2020/wordml/sdtdatahash" xmlns:w16sdtfl="http://schemas.microsoft.com/office/word/2024/wordml/sdtformatlock" xmlns:w16se="http://schemas.microsoft.com/office/word/2015/wordml/symex" xmlns:wpg="http://schemas.microsoft.com/office/word/2010/wordprocessingGroup" xmlns:wpi="http://schemas.microsoft.com/office/word/2010/wordprocessingInk" xmlns:wne="http://schemas.microsoft.com/office/word/2006/wordml" xmlns:wps="http://schemas.microsoft.com/office/word/2010/wordprocessingShape" mc:Ignorable="w14 w15 w16se w16cid w16 w16cex w16sdtdh w16sdtfl w16du wp14">
   <w:abstractNum w:abstractNumId="0" w15:restartNumberingAfterBreak="0">
     <w:nsid w:val="FFFFFF7C"/>
     <w:multiLevelType w:val="singleLevel"/>
@@ -2950,7 +2950,7 @@
 </file>
 
 <file path=word/styles.xml><?xml version="1.0" encoding="utf-8"?>
-<w:styles xmlns:mc="http://schemas.openxmlformats.org/markup-compatibility/2006" xmlns:r="http://schemas.openxmlformats.org/officeDocument/2006/relationships" xmlns:w="http://schemas.openxmlformats.org/wordprocessingml/2006/main" xmlns:w14="http://schemas.microsoft.com/office/word/2010/wordml" xmlns:w15="http://schemas.microsoft.com/office/word/2012/wordml" xmlns:w16cex="http://schemas.microsoft.com/office/word/2018/wordml/cex" xmlns:w16cid="http://schemas.microsoft.com/office/word/2016/wordml/cid" xmlns:w16="http://schemas.microsoft.com/office/word/2018/wordml" xmlns:w16du="http://schemas.microsoft.com/office/word/2023/wordml/word16du" xmlns:w16sdtdh="http://schemas.microsoft.com/office/word/2020/wordml/sdtdatahash" xmlns:w16se="http://schemas.microsoft.com/office/word/2015/wordml/symex" mc:Ignorable="w14 w15 w16se w16cid w16 w16cex w16sdtdh w16du">
+<w:styles xmlns:mc="http://schemas.openxmlformats.org/markup-compatibility/2006" xmlns:r="http://schemas.openxmlformats.org/officeDocument/2006/relationships" xmlns:w="http://schemas.openxmlformats.org/wordprocessingml/2006/main" xmlns:w14="http://schemas.microsoft.com/office/word/2010/wordml" xmlns:w15="http://schemas.microsoft.com/office/word/2012/wordml" xmlns:w16cex="http://schemas.microsoft.com/office/word/2018/wordml/cex" xmlns:w16cid="http://schemas.microsoft.com/office/word/2016/wordml/cid" xmlns:w16="http://schemas.microsoft.com/office/word/2018/wordml" xmlns:w16du="http://schemas.microsoft.com/office/word/2023/wordml/word16du" xmlns:w16sdtdh="http://schemas.microsoft.com/office/word/2020/wordml/sdtdatahash" xmlns:w16sdtfl="http://schemas.microsoft.com/office/word/2024/wordml/sdtformatlock" xmlns:w16se="http://schemas.microsoft.com/office/word/2015/wordml/symex" mc:Ignorable="w14 w15 w16se w16cid w16 w16cex w16sdtdh w16sdtfl w16du">
   <w:docDefaults>
     <w:rPrDefault>
       <w:rPr>

</xml_diff>

<commit_message>
feat: Hacer Ampliación 2 Ejercicio 1 Jordan
</commit_message>
<xml_diff>
--- a/Blockchain - Ampliaciones.docx
+++ b/Blockchain - Ampliaciones.docx
@@ -942,12 +942,12 @@
           <w:numId w:val="31"/>
         </w:numPr>
         <w:rPr>
-          <w:highlight w:val="red"/>
-        </w:rPr>
-      </w:pPr>
-      <w:r>
-        <w:rPr>
-          <w:highlight w:val="red"/>
+          <w:highlight w:val="green"/>
+        </w:rPr>
+      </w:pPr>
+      <w:r>
+        <w:rPr>
+          <w:highlight w:val="green"/>
         </w:rPr>
         <w:t>2. Permitir consultar el balance del contrato (0,5)</w:t>
       </w:r>
@@ -967,21 +967,21 @@
         <w:rPr>
           <w:highlight w:val="red"/>
         </w:rPr>
-        <w:t xml:space="preserve">5. Mejorar la función </w:t>
+        <w:t xml:space="preserve">3. Mostrar en la web el balance de BNB que hay en la </w:t>
       </w:r>
       <w:proofErr w:type="spellStart"/>
       <w:r>
         <w:rPr>
           <w:highlight w:val="red"/>
         </w:rPr>
-        <w:t>buyTicket</w:t>
+        <w:t>wallet</w:t>
       </w:r>
       <w:proofErr w:type="spellEnd"/>
       <w:r>
         <w:rPr>
           <w:highlight w:val="red"/>
         </w:rPr>
-        <w:t xml:space="preserve"> del contrato inteligente (0,4)</w:t>
+        <w:t xml:space="preserve"> del usuario (0,4)</w:t>
       </w:r>
     </w:p>
     <w:p>
@@ -999,7 +999,21 @@
         <w:rPr>
           <w:highlight w:val="red"/>
         </w:rPr>
-        <w:t>6. Donación (0,5)</w:t>
+        <w:t xml:space="preserve">5. Mejorar la función </w:t>
+      </w:r>
+      <w:proofErr w:type="spellStart"/>
+      <w:r>
+        <w:rPr>
+          <w:highlight w:val="red"/>
+        </w:rPr>
+        <w:t>buyTicket</w:t>
+      </w:r>
+      <w:proofErr w:type="spellEnd"/>
+      <w:r>
+        <w:rPr>
+          <w:highlight w:val="red"/>
+        </w:rPr>
+        <w:t xml:space="preserve"> del contrato inteligente (0,4)</w:t>
       </w:r>
     </w:p>
     <w:p>
@@ -1017,16 +1031,34 @@
         <w:rPr>
           <w:highlight w:val="red"/>
         </w:rPr>
-        <w:t>8. Transferir un Ticket a otro usuario</w:t>
-      </w:r>
-      <w:r>
-        <w:rPr>
-          <w:highlight w:val="red"/>
-        </w:rPr>
-        <w:t xml:space="preserve"> (0,6)</w:t>
+        <w:t>6. Donación (0,5)</w:t>
       </w:r>
     </w:p>
     <w:p>
+      <w:pPr>
+        <w:pStyle w:val="Prrafodelista"/>
+        <w:numPr>
+          <w:ilvl w:val="0"/>
+          <w:numId w:val="31"/>
+        </w:numPr>
+        <w:rPr>
+          <w:highlight w:val="red"/>
+        </w:rPr>
+      </w:pPr>
+      <w:r>
+        <w:rPr>
+          <w:highlight w:val="red"/>
+        </w:rPr>
+        <w:t>8. Transferir un Ticket a otro usuario</w:t>
+      </w:r>
+      <w:r>
+        <w:rPr>
+          <w:highlight w:val="red"/>
+        </w:rPr>
+        <w:t xml:space="preserve"> (0,6)</w:t>
+      </w:r>
+    </w:p>
+    <w:p>
       <w:r>
         <w:t xml:space="preserve">Total: </w:t>
       </w:r>
@@ -1034,7 +1066,10 @@
         <w:t>0</w:t>
       </w:r>
       <w:r>
-        <w:t>,4</w:t>
+        <w:t>,</w:t>
+      </w:r>
+      <w:r>
+        <w:t>9</w:t>
       </w:r>
       <w:r>
         <w:t xml:space="preserve"> puntos</w:t>

</xml_diff>

<commit_message>
feat: Ampliación 3 Ejercicio 1 Jordan
</commit_message>
<xml_diff>
--- a/Blockchain - Ampliaciones.docx
+++ b/Blockchain - Ampliaciones.docx
@@ -960,26 +960,26 @@
           <w:numId w:val="31"/>
         </w:numPr>
         <w:rPr>
-          <w:highlight w:val="red"/>
-        </w:rPr>
-      </w:pPr>
-      <w:r>
-        <w:rPr>
-          <w:highlight w:val="red"/>
+          <w:highlight w:val="green"/>
+        </w:rPr>
+      </w:pPr>
+      <w:r>
+        <w:rPr>
+          <w:highlight w:val="green"/>
         </w:rPr>
         <w:t xml:space="preserve">3. Mostrar en la web el balance de BNB que hay en la </w:t>
       </w:r>
       <w:proofErr w:type="spellStart"/>
       <w:r>
         <w:rPr>
-          <w:highlight w:val="red"/>
+          <w:highlight w:val="green"/>
         </w:rPr>
         <w:t>wallet</w:t>
       </w:r>
       <w:proofErr w:type="spellEnd"/>
       <w:r>
         <w:rPr>
-          <w:highlight w:val="red"/>
+          <w:highlight w:val="green"/>
         </w:rPr>
         <w:t xml:space="preserve"> del usuario (0,4)</w:t>
       </w:r>
@@ -1063,13 +1063,13 @@
         <w:t xml:space="preserve">Total: </w:t>
       </w:r>
       <w:r>
-        <w:t>0</w:t>
+        <w:t>1</w:t>
       </w:r>
       <w:r>
         <w:t>,</w:t>
       </w:r>
       <w:r>
-        <w:t>9</w:t>
+        <w:t>3</w:t>
       </w:r>
       <w:r>
         <w:t xml:space="preserve"> puntos</w:t>

</xml_diff>

<commit_message>
feat: Hacer Ampliación 5 Ejercicio 1 Jordan
</commit_message>
<xml_diff>
--- a/Blockchain - Ampliaciones.docx
+++ b/Blockchain - Ampliaciones.docx
@@ -992,26 +992,26 @@
           <w:numId w:val="31"/>
         </w:numPr>
         <w:rPr>
-          <w:highlight w:val="red"/>
-        </w:rPr>
-      </w:pPr>
-      <w:r>
-        <w:rPr>
-          <w:highlight w:val="red"/>
+          <w:highlight w:val="green"/>
+        </w:rPr>
+      </w:pPr>
+      <w:r>
+        <w:rPr>
+          <w:highlight w:val="green"/>
         </w:rPr>
         <w:t xml:space="preserve">5. Mejorar la función </w:t>
       </w:r>
       <w:proofErr w:type="spellStart"/>
       <w:r>
         <w:rPr>
-          <w:highlight w:val="red"/>
+          <w:highlight w:val="green"/>
         </w:rPr>
         <w:t>buyTicket</w:t>
       </w:r>
       <w:proofErr w:type="spellEnd"/>
       <w:r>
         <w:rPr>
-          <w:highlight w:val="red"/>
+          <w:highlight w:val="green"/>
         </w:rPr>
         <w:t xml:space="preserve"> del contrato inteligente (0,4)</w:t>
       </w:r>
@@ -1069,7 +1069,7 @@
         <w:t>,</w:t>
       </w:r>
       <w:r>
-        <w:t>3</w:t>
+        <w:t>7</w:t>
       </w:r>
       <w:r>
         <w:t xml:space="preserve"> puntos</w:t>

</xml_diff>